<commit_message>
editando documentação - criando resumo
</commit_message>
<xml_diff>
--- a/Entregas/Quarta_Entrega_Eric_Augustin_20230221.docx
+++ b/Entregas/Quarta_Entrega_Eric_Augustin_20230221.docx
@@ -54,23 +54,23 @@
     </w:p>
     <w:p>
       <w:pPr>
+        <w:jc w:val="center"/>
         <w:rPr>
           <w:b/>
           <w:bCs/>
-          <w:sz w:val="24"/>
-          <w:szCs w:val="24"/>
-        </w:rPr>
-      </w:pPr>
-    </w:p>
-    <w:p>
-      <w:pPr>
+          <w:sz w:val="36"/>
+          <w:szCs w:val="36"/>
+        </w:rPr>
+      </w:pPr>
+      <w:r>
         <w:rPr>
           <w:b/>
           <w:bCs/>
-          <w:sz w:val="24"/>
-          <w:szCs w:val="24"/>
-        </w:rPr>
-      </w:pPr>
+          <w:sz w:val="36"/>
+          <w:szCs w:val="36"/>
+        </w:rPr>
+        <w:t>Universidade Estácio de Sá</w:t>
+      </w:r>
     </w:p>
     <w:p>
       <w:pPr>
@@ -105,12 +105,17 @@
     <w:p>
       <w:pPr>
         <w:jc w:val="center"/>
-      </w:pPr>
-      <w:r>
-        <w:t>MODELO DO PROJETO DE SOFTWARE</w:t>
-      </w:r>
-      <w:r>
-        <w:t>:</w:t>
+        <w:rPr>
+          <w:b/>
+          <w:bCs/>
+        </w:rPr>
+      </w:pPr>
+      <w:r>
+        <w:rPr>
+          <w:b/>
+          <w:bCs/>
+        </w:rPr>
+        <w:t>MODELO DO PROJETO DE SOFTWARE:</w:t>
       </w:r>
     </w:p>
     <w:p>
@@ -382,6 +387,7 @@
         <w:spacing w:line="240" w:lineRule="auto"/>
         <w:jc w:val="right"/>
         <w:rPr>
+          <w:rFonts w:ascii="Arial" w:hAnsi="Arial" w:cs="Arial"/>
           <w:b/>
           <w:bCs/>
           <w:sz w:val="24"/>
@@ -437,7 +443,7 @@
           <w:sz w:val="24"/>
           <w:szCs w:val="24"/>
         </w:rPr>
-        <w:t>21/02/2023</w:t>
+        <w:t>22/02/2023</w:t>
       </w:r>
       <w:r>
         <w:rPr>
@@ -449,10 +455,371 @@
         </w:rPr>
         <w:fldChar w:fldCharType="end"/>
       </w:r>
-      <w:r>
-        <w:rPr>
+    </w:p>
+    <w:p>
+      <w:pPr>
+        <w:spacing w:line="240" w:lineRule="auto"/>
+        <w:jc w:val="right"/>
+        <w:rPr>
+          <w:rFonts w:ascii="Arial" w:hAnsi="Arial" w:cs="Arial"/>
           <w:b/>
           <w:bCs/>
+          <w:sz w:val="24"/>
+          <w:szCs w:val="24"/>
+        </w:rPr>
+      </w:pPr>
+    </w:p>
+    <w:p>
+      <w:pPr>
+        <w:spacing w:line="240" w:lineRule="auto"/>
+        <w:jc w:val="right"/>
+        <w:rPr>
+          <w:rFonts w:ascii="Arial" w:hAnsi="Arial" w:cs="Arial"/>
+          <w:sz w:val="24"/>
+          <w:szCs w:val="24"/>
+        </w:rPr>
+      </w:pPr>
+    </w:p>
+    <w:p>
+      <w:pPr>
+        <w:spacing w:line="240" w:lineRule="auto"/>
+        <w:jc w:val="both"/>
+        <w:rPr>
+          <w:rFonts w:ascii="Arial" w:hAnsi="Arial" w:cs="Arial"/>
+          <w:sz w:val="24"/>
+          <w:szCs w:val="24"/>
+        </w:rPr>
+      </w:pPr>
+      <w:r>
+        <w:rPr>
+          <w:rFonts w:ascii="Arial" w:hAnsi="Arial" w:cs="Arial"/>
+          <w:sz w:val="24"/>
+          <w:szCs w:val="24"/>
+        </w:rPr>
+        <w:t>Resumo</w:t>
+      </w:r>
+    </w:p>
+    <w:p>
+      <w:pPr>
+        <w:spacing w:line="240" w:lineRule="auto"/>
+        <w:jc w:val="both"/>
+        <w:rPr>
+          <w:rFonts w:ascii="Arial" w:hAnsi="Arial" w:cs="Arial"/>
+          <w:sz w:val="24"/>
+          <w:szCs w:val="24"/>
+        </w:rPr>
+      </w:pPr>
+      <w:r>
+        <w:rPr>
+          <w:rFonts w:ascii="Arial" w:hAnsi="Arial" w:cs="Arial"/>
+          <w:sz w:val="24"/>
+          <w:szCs w:val="24"/>
+        </w:rPr>
+        <w:t xml:space="preserve">As instituições de pesquisa em geral possuem dois </w:t>
+      </w:r>
+      <w:r>
+        <w:rPr>
+          <w:rFonts w:ascii="Arial" w:hAnsi="Arial" w:cs="Arial"/>
+          <w:sz w:val="24"/>
+          <w:szCs w:val="24"/>
+        </w:rPr>
+        <w:t>tipos</w:t>
+      </w:r>
+      <w:r>
+        <w:rPr>
+          <w:rFonts w:ascii="Arial" w:hAnsi="Arial" w:cs="Arial"/>
+          <w:sz w:val="24"/>
+          <w:szCs w:val="24"/>
+        </w:rPr>
+        <w:t xml:space="preserve"> de ativos, os intangíveis, que são o</w:t>
+      </w:r>
+      <w:r>
+        <w:rPr>
+          <w:rFonts w:ascii="Arial" w:hAnsi="Arial" w:cs="Arial"/>
+          <w:sz w:val="24"/>
+          <w:szCs w:val="24"/>
+        </w:rPr>
+        <w:t>s</w:t>
+      </w:r>
+      <w:r>
+        <w:rPr>
+          <w:rFonts w:ascii="Arial" w:hAnsi="Arial" w:cs="Arial"/>
+          <w:sz w:val="24"/>
+          <w:szCs w:val="24"/>
+        </w:rPr>
+        <w:t xml:space="preserve"> conhecimentos dos pesquisadores</w:t>
+      </w:r>
+      <w:r>
+        <w:rPr>
+          <w:rFonts w:ascii="Arial" w:hAnsi="Arial" w:cs="Arial"/>
+          <w:sz w:val="24"/>
+          <w:szCs w:val="24"/>
+        </w:rPr>
+        <w:t xml:space="preserve">, </w:t>
+      </w:r>
+      <w:r>
+        <w:rPr>
+          <w:rFonts w:ascii="Arial" w:hAnsi="Arial" w:cs="Arial"/>
+          <w:sz w:val="24"/>
+          <w:szCs w:val="24"/>
+        </w:rPr>
+        <w:t>suas capacidades e competências e os tangíveis, que são os documentos</w:t>
+      </w:r>
+      <w:r>
+        <w:rPr>
+          <w:rFonts w:ascii="Arial" w:hAnsi="Arial" w:cs="Arial"/>
+          <w:sz w:val="24"/>
+          <w:szCs w:val="24"/>
+        </w:rPr>
+        <w:t xml:space="preserve"> </w:t>
+      </w:r>
+      <w:r>
+        <w:rPr>
+          <w:rFonts w:ascii="Arial" w:hAnsi="Arial" w:cs="Arial"/>
+          <w:sz w:val="24"/>
+          <w:szCs w:val="24"/>
+        </w:rPr>
+        <w:t>e os equipamentos de medição e ensaios.</w:t>
+      </w:r>
+    </w:p>
+    <w:p>
+      <w:pPr>
+        <w:spacing w:line="240" w:lineRule="auto"/>
+        <w:jc w:val="both"/>
+        <w:rPr>
+          <w:rFonts w:ascii="Arial" w:hAnsi="Arial" w:cs="Arial"/>
+          <w:sz w:val="24"/>
+          <w:szCs w:val="24"/>
+        </w:rPr>
+      </w:pPr>
+      <w:r>
+        <w:rPr>
+          <w:rFonts w:ascii="Arial" w:hAnsi="Arial" w:cs="Arial"/>
+          <w:sz w:val="24"/>
+          <w:szCs w:val="24"/>
+        </w:rPr>
+        <w:t xml:space="preserve">Os ativos tangíveis por serem bastantes delicados, muitas vezes importados e de grande valor econômicos, que muitas vezes necessitam de manutenções </w:t>
+      </w:r>
+      <w:r>
+        <w:rPr>
+          <w:rFonts w:ascii="Arial" w:hAnsi="Arial" w:cs="Arial"/>
+          <w:sz w:val="24"/>
+          <w:szCs w:val="24"/>
+        </w:rPr>
+        <w:t>e calibrações</w:t>
+      </w:r>
+      <w:r>
+        <w:rPr>
+          <w:rFonts w:ascii="Arial" w:hAnsi="Arial" w:cs="Arial"/>
+          <w:sz w:val="24"/>
+          <w:szCs w:val="24"/>
+        </w:rPr>
+        <w:t xml:space="preserve"> periódicas, e por serem peças essenciais na execução das pesquisas, precisam que sua situação seja controlada e gerenciada com bastante cuidado.</w:t>
+      </w:r>
+    </w:p>
+    <w:p>
+      <w:pPr>
+        <w:spacing w:line="240" w:lineRule="auto"/>
+        <w:jc w:val="both"/>
+        <w:rPr>
+          <w:rFonts w:ascii="Arial" w:hAnsi="Arial" w:cs="Arial"/>
+          <w:sz w:val="24"/>
+          <w:szCs w:val="24"/>
+        </w:rPr>
+      </w:pPr>
+      <w:r>
+        <w:rPr>
+          <w:rFonts w:ascii="Arial" w:hAnsi="Arial" w:cs="Arial"/>
+          <w:sz w:val="24"/>
+          <w:szCs w:val="24"/>
+        </w:rPr>
+        <w:t>O objetivo desse</w:t>
+      </w:r>
+      <w:r>
+        <w:rPr>
+          <w:rFonts w:ascii="Arial" w:hAnsi="Arial" w:cs="Arial"/>
+          <w:sz w:val="24"/>
+          <w:szCs w:val="24"/>
+        </w:rPr>
+        <w:t xml:space="preserve"> trabalho </w:t>
+      </w:r>
+      <w:r>
+        <w:rPr>
+          <w:rFonts w:ascii="Arial" w:hAnsi="Arial" w:cs="Arial"/>
+          <w:sz w:val="24"/>
+          <w:szCs w:val="24"/>
+        </w:rPr>
+        <w:t>é</w:t>
+      </w:r>
+      <w:r>
+        <w:rPr>
+          <w:rFonts w:ascii="Arial" w:hAnsi="Arial" w:cs="Arial"/>
+          <w:sz w:val="24"/>
+          <w:szCs w:val="24"/>
+        </w:rPr>
+        <w:t xml:space="preserve"> demonstrar a importância do controle de ativos para um</w:t>
+      </w:r>
+      <w:r>
+        <w:rPr>
+          <w:rFonts w:ascii="Arial" w:hAnsi="Arial" w:cs="Arial"/>
+          <w:sz w:val="24"/>
+          <w:szCs w:val="24"/>
+        </w:rPr>
+        <w:t>a</w:t>
+      </w:r>
+      <w:r>
+        <w:rPr>
+          <w:rFonts w:ascii="Arial" w:hAnsi="Arial" w:cs="Arial"/>
+          <w:sz w:val="24"/>
+          <w:szCs w:val="24"/>
+        </w:rPr>
+        <w:t xml:space="preserve"> instituição de pesquisa, </w:t>
+      </w:r>
+      <w:r>
+        <w:rPr>
+          <w:rFonts w:ascii="Arial" w:hAnsi="Arial" w:cs="Arial"/>
+          <w:sz w:val="24"/>
+          <w:szCs w:val="24"/>
+        </w:rPr>
+        <w:t>evidencia</w:t>
+      </w:r>
+      <w:r>
+        <w:rPr>
+          <w:rFonts w:ascii="Arial" w:hAnsi="Arial" w:cs="Arial"/>
+          <w:sz w:val="24"/>
+          <w:szCs w:val="24"/>
+        </w:rPr>
+        <w:t>r</w:t>
+      </w:r>
+      <w:r>
+        <w:rPr>
+          <w:rFonts w:ascii="Arial" w:hAnsi="Arial" w:cs="Arial"/>
+          <w:sz w:val="24"/>
+          <w:szCs w:val="24"/>
+        </w:rPr>
+        <w:t xml:space="preserve"> as principais informações que devem ser </w:t>
+      </w:r>
+      <w:r>
+        <w:rPr>
+          <w:rFonts w:ascii="Arial" w:hAnsi="Arial" w:cs="Arial"/>
+          <w:sz w:val="24"/>
+          <w:szCs w:val="24"/>
+        </w:rPr>
+        <w:t>armazenadas</w:t>
+      </w:r>
+      <w:r>
+        <w:rPr>
+          <w:rFonts w:ascii="Arial" w:hAnsi="Arial" w:cs="Arial"/>
+          <w:sz w:val="24"/>
+          <w:szCs w:val="24"/>
+        </w:rPr>
+        <w:t xml:space="preserve"> para que os gestores possam se utilizar dessas informações e formular </w:t>
+      </w:r>
+      <w:r>
+        <w:rPr>
+          <w:rFonts w:ascii="Arial" w:hAnsi="Arial" w:cs="Arial"/>
+          <w:sz w:val="24"/>
+          <w:szCs w:val="24"/>
+        </w:rPr>
+        <w:t>as políticas</w:t>
+      </w:r>
+      <w:r>
+        <w:rPr>
+          <w:rFonts w:ascii="Arial" w:hAnsi="Arial" w:cs="Arial"/>
+          <w:sz w:val="24"/>
+          <w:szCs w:val="24"/>
+        </w:rPr>
+        <w:t xml:space="preserve"> de gerenciamento de ativos e</w:t>
+      </w:r>
+      <w:r>
+        <w:rPr>
+          <w:rFonts w:ascii="Arial" w:hAnsi="Arial" w:cs="Arial"/>
+          <w:sz w:val="24"/>
+          <w:szCs w:val="24"/>
+        </w:rPr>
+        <w:t xml:space="preserve"> as</w:t>
+      </w:r>
+      <w:r>
+        <w:rPr>
+          <w:rFonts w:ascii="Arial" w:hAnsi="Arial" w:cs="Arial"/>
+          <w:sz w:val="24"/>
+          <w:szCs w:val="24"/>
+        </w:rPr>
+        <w:t xml:space="preserve"> </w:t>
+      </w:r>
+      <w:r>
+        <w:rPr>
+          <w:rFonts w:ascii="Arial" w:hAnsi="Arial" w:cs="Arial"/>
+          <w:sz w:val="24"/>
+          <w:szCs w:val="24"/>
+        </w:rPr>
+        <w:t>políticas</w:t>
+      </w:r>
+      <w:r>
+        <w:rPr>
+          <w:rFonts w:ascii="Arial" w:hAnsi="Arial" w:cs="Arial"/>
+          <w:sz w:val="24"/>
+          <w:szCs w:val="24"/>
+        </w:rPr>
+        <w:t xml:space="preserve"> de investimento</w:t>
+      </w:r>
+      <w:r>
+        <w:rPr>
+          <w:rFonts w:ascii="Arial" w:hAnsi="Arial" w:cs="Arial"/>
+          <w:sz w:val="24"/>
+          <w:szCs w:val="24"/>
+        </w:rPr>
+        <w:t xml:space="preserve"> em renovações dos mesmos, bem como a forma com que as informações serão armazenadas</w:t>
+      </w:r>
+    </w:p>
+    <w:p>
+      <w:pPr>
+        <w:spacing w:line="240" w:lineRule="auto"/>
+        <w:jc w:val="both"/>
+        <w:rPr>
+          <w:rFonts w:ascii="Arial" w:hAnsi="Arial" w:cs="Arial"/>
+          <w:sz w:val="24"/>
+          <w:szCs w:val="24"/>
+        </w:rPr>
+      </w:pPr>
+      <w:r>
+        <w:rPr>
+          <w:rFonts w:ascii="Arial" w:hAnsi="Arial" w:cs="Arial"/>
+          <w:sz w:val="24"/>
+          <w:szCs w:val="24"/>
+        </w:rPr>
+        <w:t xml:space="preserve">Assim um software de gestão de ativos foi criado com intuito de fazer o controle e armazenamento das informações para o gerenciamento doas ativos, além disso, esse documento registra a documentação </w:t>
+      </w:r>
+      <w:proofErr w:type="spellStart"/>
+      <w:r>
+        <w:rPr>
+          <w:rFonts w:ascii="Arial" w:hAnsi="Arial" w:cs="Arial"/>
+          <w:sz w:val="24"/>
+          <w:szCs w:val="24"/>
+        </w:rPr>
+        <w:t>uada</w:t>
+      </w:r>
+      <w:proofErr w:type="spellEnd"/>
+      <w:r>
+        <w:rPr>
+          <w:rFonts w:ascii="Arial" w:hAnsi="Arial" w:cs="Arial"/>
+          <w:sz w:val="24"/>
+          <w:szCs w:val="24"/>
+        </w:rPr>
+        <w:t xml:space="preserve"> para criação do software de forma a garantir que o mesmo possa sofrer manutenção e melhorias quando assim for necessários.</w:t>
+      </w:r>
+    </w:p>
+    <w:p>
+      <w:pPr>
+        <w:spacing w:line="240" w:lineRule="auto"/>
+        <w:jc w:val="both"/>
+        <w:rPr>
+          <w:sz w:val="24"/>
+          <w:szCs w:val="24"/>
+        </w:rPr>
+      </w:pPr>
+      <w:r>
+        <w:rPr>
           <w:sz w:val="24"/>
           <w:szCs w:val="24"/>
         </w:rPr>
@@ -5359,7 +5726,7 @@
           <w:sz w:val="24"/>
           <w:szCs w:val="24"/>
         </w:rPr>
-        <w:t xml:space="preserve">A proposta deste trabalho é construir um software de gestão de ativos que possa fazer a gestão das informações relativa aos ativos da organização, armazenando todas as informações necessários para que a empresa possa </w:t>
+        <w:t xml:space="preserve">A proposta deste trabalho é construir um software de gestão de ativos que possa fazer a gestão das informações relativa aos ativos da organização, </w:t>
       </w:r>
       <w:r>
         <w:rPr>
@@ -5368,7 +5735,7 @@
           <w:szCs w:val="24"/>
         </w:rPr>
         <w:lastRenderedPageBreak/>
-        <w:t>tomar decisões assertivas durante toda a vida útil dos ativos, desde sua aquisição, até o suas desativação e descarte ou venda.</w:t>
+        <w:t>armazenando todas as informações necessários para que a empresa possa tomar decisões assertivas durante toda a vida útil dos ativos, desde sua aquisição, até o suas desativação e descarte ou venda.</w:t>
       </w:r>
     </w:p>
     <w:p>
@@ -7721,7 +8088,6 @@
       <w:bookmarkStart w:id="25" w:name="_Toc112267488"/>
       <w:bookmarkStart w:id="26" w:name="_Toc127863705"/>
       <w:r>
-        <w:lastRenderedPageBreak/>
         <w:t>Previsão de Alocação de Recursos</w:t>
       </w:r>
       <w:bookmarkEnd w:id="25"/>
@@ -8880,6 +9246,7 @@
       <w:bookmarkStart w:id="29" w:name="_Toc112267490"/>
       <w:bookmarkStart w:id="30" w:name="_Toc127863707"/>
       <w:r>
+        <w:lastRenderedPageBreak/>
         <w:t>Previsão Orçamentária</w:t>
       </w:r>
       <w:bookmarkEnd w:id="29"/>
@@ -8913,7 +9280,6 @@
           <w:sz w:val="24"/>
           <w:szCs w:val="24"/>
         </w:rPr>
-        <w:lastRenderedPageBreak/>
         <w:t xml:space="preserve">A previsão orçamentária foi feita com base nas atividades desenvolvidas e nos custos de cada recurso alocado, conforme cronograma da tabela 1 e diagrama de </w:t>
       </w:r>
       <w:proofErr w:type="spellStart"/>
@@ -9330,6 +9696,7 @@
           <w:sz w:val="24"/>
           <w:szCs w:val="24"/>
         </w:rPr>
+        <w:lastRenderedPageBreak/>
         <w:t xml:space="preserve">Grande esforço para geração de relatórios e </w:t>
       </w:r>
       <w:r>
@@ -9389,7 +9756,6 @@
           <w:sz w:val="24"/>
           <w:szCs w:val="24"/>
         </w:rPr>
-        <w:lastRenderedPageBreak/>
         <w:tab/>
         <w:t>Dessa forma os técnicos, pesquisadores de todas as áreas acabam por ter que processar manualmente todas as informações para que seja possível avaliar o ciclo de vida do ativo e assim tomar as decisões pertinentes a esse ativo.</w:t>
       </w:r>
@@ -9685,6 +10051,7 @@
           <w:sz w:val="24"/>
           <w:szCs w:val="24"/>
         </w:rPr>
+        <w:lastRenderedPageBreak/>
         <w:t>Reduzir o prazo e o esforço na recuperação das informações</w:t>
       </w:r>
       <w:r>
@@ -9767,7 +10134,6 @@
           <w:sz w:val="24"/>
           <w:szCs w:val="24"/>
         </w:rPr>
-        <w:lastRenderedPageBreak/>
         <w:t xml:space="preserve">Reduzir as perdas financeiras causadas </w:t>
       </w:r>
       <w:r>
@@ -10327,7 +10693,16 @@
                 <w:sz w:val="24"/>
                 <w:szCs w:val="24"/>
               </w:rPr>
-              <w:t xml:space="preserve">Possibilidade de conexão com diversos outros serviços e </w:t>
+              <w:t xml:space="preserve">Possibilidade de conexão com </w:t>
+            </w:r>
+            <w:r>
+              <w:rPr>
+                <w:rFonts w:ascii="Arial" w:hAnsi="Arial" w:cs="Arial"/>
+                <w:sz w:val="24"/>
+                <w:szCs w:val="24"/>
+              </w:rPr>
+              <w:lastRenderedPageBreak/>
+              <w:t xml:space="preserve">diversos outros serviços e </w:t>
             </w:r>
             <w:proofErr w:type="spellStart"/>
             <w:r>
@@ -10373,6 +10748,7 @@
                 <w:sz w:val="24"/>
                 <w:szCs w:val="24"/>
               </w:rPr>
+              <w:lastRenderedPageBreak/>
               <w:t>Muito complexo</w:t>
             </w:r>
           </w:p>
@@ -10451,7 +10827,6 @@
                 <w:sz w:val="24"/>
                 <w:szCs w:val="24"/>
               </w:rPr>
-              <w:lastRenderedPageBreak/>
               <w:t>TopDesk</w:t>
             </w:r>
             <w:proofErr w:type="spellEnd"/>
@@ -10903,6 +11278,7 @@
           <w:sz w:val="24"/>
           <w:szCs w:val="24"/>
         </w:rPr>
+        <w:lastRenderedPageBreak/>
         <w:t xml:space="preserve">Assim, o </w:t>
       </w:r>
       <w:r>
@@ -10935,7 +11311,6 @@
           <w:sz w:val="24"/>
           <w:szCs w:val="24"/>
         </w:rPr>
-        <w:lastRenderedPageBreak/>
         <w:t>Características do equipamento</w:t>
       </w:r>
     </w:p>
@@ -11449,6 +11824,7 @@
                 <w:sz w:val="24"/>
                 <w:szCs w:val="24"/>
               </w:rPr>
+              <w:lastRenderedPageBreak/>
               <w:t>Código</w:t>
             </w:r>
           </w:p>
@@ -11593,7 +11969,6 @@
                 <w:sz w:val="24"/>
                 <w:szCs w:val="24"/>
               </w:rPr>
-              <w:lastRenderedPageBreak/>
               <w:t>RNF0</w:t>
             </w:r>
             <w:r>
@@ -12572,6 +12947,7 @@
                 <w:sz w:val="24"/>
                 <w:szCs w:val="24"/>
               </w:rPr>
+              <w:lastRenderedPageBreak/>
               <w:t>RNF03.2</w:t>
             </w:r>
           </w:p>
@@ -12732,7 +13108,6 @@
                 <w:sz w:val="24"/>
                 <w:szCs w:val="24"/>
               </w:rPr>
-              <w:lastRenderedPageBreak/>
               <w:t>Prioridade</w:t>
             </w:r>
           </w:p>
@@ -13779,6 +14154,7 @@
                 <w:sz w:val="24"/>
                 <w:szCs w:val="24"/>
               </w:rPr>
+              <w:lastRenderedPageBreak/>
               <w:t>Prioridade</w:t>
             </w:r>
           </w:p>
@@ -13938,7 +14314,6 @@
                 <w:sz w:val="24"/>
                 <w:szCs w:val="24"/>
               </w:rPr>
-              <w:lastRenderedPageBreak/>
               <w:t>Uma confirmação adicional deve ser solicitada ao usuário antes de efetuar o comando apagar</w:t>
             </w:r>
           </w:p>
@@ -14844,6 +15219,7 @@
                 <w:sz w:val="24"/>
                 <w:szCs w:val="24"/>
               </w:rPr>
+              <w:lastRenderedPageBreak/>
               <w:t>Descrição</w:t>
             </w:r>
           </w:p>
@@ -14983,7 +15359,6 @@
                 <w:sz w:val="24"/>
                 <w:szCs w:val="24"/>
               </w:rPr>
-              <w:lastRenderedPageBreak/>
               <w:t>Código</w:t>
             </w:r>
           </w:p>
@@ -16077,6 +16452,7 @@
                 <w:sz w:val="24"/>
                 <w:szCs w:val="24"/>
               </w:rPr>
+              <w:lastRenderedPageBreak/>
               <w:t>Prioridade</w:t>
             </w:r>
           </w:p>
@@ -16351,7 +16727,6 @@
                 <w:sz w:val="24"/>
                 <w:szCs w:val="24"/>
               </w:rPr>
-              <w:lastRenderedPageBreak/>
               <w:t>Descrição</w:t>
             </w:r>
           </w:p>
@@ -16836,15 +17211,7 @@
                 <w:sz w:val="24"/>
                 <w:szCs w:val="24"/>
               </w:rPr>
-              <w:t xml:space="preserve">Nome: </w:t>
-            </w:r>
-            <w:r>
-              <w:rPr>
-                <w:rFonts w:ascii="Arial" w:hAnsi="Arial" w:cs="Arial"/>
-                <w:sz w:val="24"/>
-                <w:szCs w:val="24"/>
-              </w:rPr>
-              <w:t>linguagem de programação/ softwares/ plugins</w:t>
+              <w:t>Nome: linguagem de programação/ softwares/ plugins</w:t>
             </w:r>
           </w:p>
         </w:tc>
@@ -16957,15 +17324,7 @@
                 <w:sz w:val="24"/>
                 <w:szCs w:val="24"/>
               </w:rPr>
-              <w:t xml:space="preserve"> gratuitas para evitar violação de direitos autorais e cobranças futuras</w:t>
-            </w:r>
-            <w:r>
-              <w:rPr>
-                <w:rFonts w:ascii="Arial" w:hAnsi="Arial" w:cs="Arial"/>
-                <w:sz w:val="24"/>
-                <w:szCs w:val="24"/>
-              </w:rPr>
-              <w:t xml:space="preserve"> </w:t>
+              <w:t xml:space="preserve"> gratuitas para evitar violação de direitos autorais e cobranças futuras </w:t>
             </w:r>
           </w:p>
         </w:tc>
@@ -17126,6 +17485,7 @@
           <w:sz w:val="24"/>
           <w:szCs w:val="24"/>
         </w:rPr>
+        <w:lastRenderedPageBreak/>
         <w:t>Figura 4: Gestão de consumíveis e Tipo de Equipamentos</w:t>
       </w:r>
     </w:p>
@@ -17212,7 +17572,6 @@
           <w:sz w:val="24"/>
           <w:szCs w:val="24"/>
         </w:rPr>
-        <w:lastRenderedPageBreak/>
         <w:drawing>
           <wp:inline distT="0" distB="0" distL="0" distR="0" wp14:anchorId="50785305" wp14:editId="5A33B39E">
             <wp:extent cx="5392420" cy="3030220"/>
@@ -17821,7 +18180,16 @@
           <w:szCs w:val="24"/>
         </w:rPr>
         <w:tab/>
-        <w:t xml:space="preserve">A gestão do cadastro de usuários. Neste caso de uso o administrados pode cadastrar, alterar tipo de usuário excluir o usuário ou reinicia a senha para caso o usuário tenha perdido a senha, no caso da alteração de tipo de usuário, exclusão do usuário </w:t>
+        <w:t xml:space="preserve">A gestão do cadastro de usuários. Neste caso de uso o administrados pode cadastrar, alterar tipo de usuário excluir o usuário ou reinicia a senha para caso o usuário tenha perdido a senha, no caso da alteração de tipo de usuário, exclusão </w:t>
+      </w:r>
+      <w:r>
+        <w:rPr>
+          <w:rFonts w:ascii="Arial" w:hAnsi="Arial" w:cs="Arial"/>
+          <w:sz w:val="24"/>
+          <w:szCs w:val="24"/>
+        </w:rPr>
+        <w:lastRenderedPageBreak/>
+        <w:t xml:space="preserve">do usuário </w:t>
       </w:r>
       <w:r>
         <w:rPr>
@@ -17837,16 +18205,7 @@
           <w:sz w:val="24"/>
           <w:szCs w:val="24"/>
         </w:rPr>
-        <w:t xml:space="preserve">o </w:t>
-      </w:r>
-      <w:r>
-        <w:rPr>
-          <w:rFonts w:ascii="Arial" w:hAnsi="Arial" w:cs="Arial"/>
-          <w:sz w:val="24"/>
-          <w:szCs w:val="24"/>
-        </w:rPr>
-        <w:lastRenderedPageBreak/>
-        <w:t xml:space="preserve">usuário um </w:t>
+        <w:t xml:space="preserve">o usuário um </w:t>
       </w:r>
       <w:proofErr w:type="spellStart"/>
       <w:r>
@@ -18136,16 +18495,8 @@
           <w:sz w:val="24"/>
           <w:szCs w:val="24"/>
         </w:rPr>
-        <w:t xml:space="preserve">O usuário especial terá acesso a cadastramento, edição , exibição e exclusão dos dados completos do equipamento, no entanto o usuário comum poderá </w:t>
-      </w:r>
-      <w:r>
-        <w:rPr>
-          <w:rFonts w:ascii="Arial" w:hAnsi="Arial" w:cs="Arial"/>
-          <w:sz w:val="24"/>
-          <w:szCs w:val="24"/>
-        </w:rPr>
         <w:lastRenderedPageBreak/>
-        <w:t xml:space="preserve">somente exibir os dados completos, e poderá alterar os dados de operação do equipamento, não sendo </w:t>
+        <w:t xml:space="preserve">O usuário especial terá acesso a cadastramento, edição , exibição e exclusão dos dados completos do equipamento, no entanto o usuário comum poderá somente exibir os dados completos, e poderá alterar os dados de operação do equipamento, não sendo </w:t>
       </w:r>
       <w:r>
         <w:rPr>
@@ -18377,7 +18728,16 @@
           <w:sz w:val="24"/>
           <w:szCs w:val="24"/>
         </w:rPr>
-        <w:t xml:space="preserve"> o modelo de dados utilizou-se da modelagem de classes e dos casos de uso, bem como das demandas de persistência de dados avaliadas durante o projeto, na </w:t>
+        <w:t xml:space="preserve"> o modelo de dados utilizou-se da modelagem de classes e dos casos de uso, bem como das demandas de persistência de dados avaliadas </w:t>
+      </w:r>
+      <w:r>
+        <w:rPr>
+          <w:rFonts w:ascii="Arial" w:hAnsi="Arial" w:cs="Arial"/>
+          <w:sz w:val="24"/>
+          <w:szCs w:val="24"/>
+        </w:rPr>
+        <w:lastRenderedPageBreak/>
+        <w:t xml:space="preserve">durante o projeto, na </w:t>
       </w:r>
       <w:r>
         <w:rPr>
@@ -18402,7 +18762,6 @@
         <w:rPr>
           <w:noProof/>
         </w:rPr>
-        <w:lastRenderedPageBreak/>
         <w:drawing>
           <wp:inline distT="0" distB="0" distL="0" distR="0" wp14:anchorId="697FE6FA" wp14:editId="31BF2B85">
             <wp:extent cx="5312228" cy="3506439"/>
@@ -18577,6 +18936,7 @@
       </w:pPr>
       <w:bookmarkStart w:id="73" w:name="_Toc127863735"/>
       <w:r>
+        <w:lastRenderedPageBreak/>
         <w:t>Modelo de classes de objetos</w:t>
       </w:r>
       <w:bookmarkEnd w:id="73"/>
@@ -18607,7 +18967,6 @@
       </w:pPr>
       <w:bookmarkStart w:id="75" w:name="_Toc127863737"/>
       <w:r>
-        <w:lastRenderedPageBreak/>
         <w:t>Projeto de Tabelas e arquivos</w:t>
       </w:r>
       <w:bookmarkEnd w:id="75"/>
@@ -18629,20 +18988,50 @@
     </w:p>
     <w:p/>
     <w:p>
-      <w:r>
-        <w:t>Tabela Locais:</w:t>
-      </w:r>
-    </w:p>
-    <w:p>
       <w:pPr>
         <w:rPr>
           <w:lang w:val="en-US"/>
         </w:rPr>
       </w:pPr>
+      <w:proofErr w:type="spellStart"/>
       <w:r>
         <w:rPr>
           <w:lang w:val="en-US"/>
         </w:rPr>
+        <w:t>Tabela</w:t>
+      </w:r>
+      <w:proofErr w:type="spellEnd"/>
+      <w:r>
+        <w:rPr>
+          <w:lang w:val="en-US"/>
+        </w:rPr>
+        <w:t xml:space="preserve"> </w:t>
+      </w:r>
+      <w:proofErr w:type="spellStart"/>
+      <w:r>
+        <w:rPr>
+          <w:lang w:val="en-US"/>
+        </w:rPr>
+        <w:t>Locais</w:t>
+      </w:r>
+      <w:proofErr w:type="spellEnd"/>
+      <w:r>
+        <w:rPr>
+          <w:lang w:val="en-US"/>
+        </w:rPr>
+        <w:t>:</w:t>
+      </w:r>
+    </w:p>
+    <w:p>
+      <w:pPr>
+        <w:rPr>
+          <w:lang w:val="en-US"/>
+        </w:rPr>
+      </w:pPr>
+      <w:r>
+        <w:rPr>
+          <w:lang w:val="en-US"/>
+        </w:rPr>
         <w:t xml:space="preserve">CREATE TABLE </w:t>
       </w:r>
       <w:proofErr w:type="spellStart"/>
@@ -18677,45 +19066,381 @@
         <w:rPr>
           <w:lang w:val="en-US"/>
         </w:rPr>
-        <w:t xml:space="preserve"> integer NOT NULL PRIMARY KEY AUTOINCREMENT, , </w:t>
-      </w:r>
+        <w:t xml:space="preserve"> integer NOT NULL PRIMARY KEY AUTOINCREMENT, , Nome varchar(30) NOT NULL, </w:t>
+      </w:r>
+      <w:proofErr w:type="spellStart"/>
       <w:r>
         <w:rPr>
           <w:lang w:val="en-US"/>
         </w:rPr>
+        <w:t>AbevNome</w:t>
+      </w:r>
+      <w:proofErr w:type="spellEnd"/>
+      <w:r>
+        <w:rPr>
+          <w:lang w:val="en-US"/>
+        </w:rPr>
+        <w:t xml:space="preserve"> varchar(80) NULL</w:t>
+      </w:r>
+    </w:p>
+    <w:p>
+      <w:r>
+        <w:t xml:space="preserve">Tabela </w:t>
+      </w:r>
+      <w:proofErr w:type="spellStart"/>
+      <w:r>
+        <w:t>Tipo_Eqto</w:t>
+      </w:r>
+      <w:proofErr w:type="spellEnd"/>
+      <w:r>
+        <w:t>:</w:t>
+      </w:r>
+    </w:p>
+    <w:p>
+      <w:r>
+        <w:t xml:space="preserve">CREATE TABLE </w:t>
+      </w:r>
+      <w:proofErr w:type="spellStart"/>
+      <w:r>
+        <w:t>Tipo_eqto</w:t>
+      </w:r>
+      <w:proofErr w:type="spellEnd"/>
+      <w:r>
+        <w:t xml:space="preserve"> (</w:t>
+      </w:r>
+      <w:proofErr w:type="spellStart"/>
+      <w:r>
+        <w:t>idTipo</w:t>
+      </w:r>
+      <w:proofErr w:type="spellEnd"/>
+      <w:r>
+        <w:t xml:space="preserve"> </w:t>
+      </w:r>
+      <w:proofErr w:type="spellStart"/>
+      <w:r>
+        <w:t>integer</w:t>
+      </w:r>
+      <w:proofErr w:type="spellEnd"/>
+      <w:r>
+        <w:t xml:space="preserve"> NOT NULL PRIMARY KEY AUTOINCREMENT, Tipo </w:t>
+      </w:r>
+      <w:proofErr w:type="spellStart"/>
+      <w:r>
+        <w:t>varchar</w:t>
+      </w:r>
+      <w:proofErr w:type="spellEnd"/>
+      <w:r>
+        <w:t>(50) NOT NULL)</w:t>
+      </w:r>
+    </w:p>
+    <w:p>
+      <w:r>
+        <w:t>Tabela Disciplina:</w:t>
+      </w:r>
+    </w:p>
+    <w:p>
+      <w:r>
+        <w:t>CREATE TABLE Disciplina (</w:t>
+      </w:r>
+      <w:proofErr w:type="spellStart"/>
+      <w:r>
+        <w:t>idDisciplina</w:t>
+      </w:r>
+      <w:proofErr w:type="spellEnd"/>
+      <w:r>
+        <w:t xml:space="preserve"> </w:t>
+      </w:r>
+      <w:proofErr w:type="spellStart"/>
+      <w:r>
+        <w:t>integer</w:t>
+      </w:r>
+      <w:proofErr w:type="spellEnd"/>
+      <w:r>
+        <w:t xml:space="preserve"> NOT NULL PRIMARY KEY AUTOINCREMENT, disciplina </w:t>
+      </w:r>
+      <w:proofErr w:type="spellStart"/>
+      <w:r>
+        <w:t>varchar</w:t>
+      </w:r>
+      <w:proofErr w:type="spellEnd"/>
+      <w:r>
+        <w:t>(50) NOT NULL)</w:t>
+      </w:r>
+    </w:p>
+    <w:p>
+      <w:r>
+        <w:t>Tabela Fabricante:</w:t>
+      </w:r>
+    </w:p>
+    <w:p>
+      <w:r>
+        <w:t xml:space="preserve">CREATE TABLE </w:t>
+      </w:r>
+      <w:r>
+        <w:t>Fabricante</w:t>
+      </w:r>
+      <w:r>
+        <w:t xml:space="preserve"> (</w:t>
+      </w:r>
+      <w:proofErr w:type="spellStart"/>
+      <w:r>
+        <w:t>id</w:t>
+      </w:r>
+      <w:r>
+        <w:t>Fabricante</w:t>
+      </w:r>
+      <w:proofErr w:type="spellEnd"/>
+      <w:r>
+        <w:t xml:space="preserve"> </w:t>
+      </w:r>
+      <w:proofErr w:type="spellStart"/>
+      <w:r>
+        <w:t>integer</w:t>
+      </w:r>
+      <w:proofErr w:type="spellEnd"/>
+      <w:r>
+        <w:t xml:space="preserve"> NOT NULL PRIMARY KEY AUTOINCREMENT, </w:t>
+      </w:r>
+      <w:r>
         <w:t>Nome</w:t>
       </w:r>
       <w:r>
+        <w:t xml:space="preserve"> </w:t>
+      </w:r>
+      <w:proofErr w:type="spellStart"/>
+      <w:r>
+        <w:t>varchar</w:t>
+      </w:r>
+      <w:proofErr w:type="spellEnd"/>
+      <w:r>
+        <w:t xml:space="preserve">(80) NOT NULL, </w:t>
+      </w:r>
+      <w:proofErr w:type="spellStart"/>
+      <w:r>
+        <w:t>E</w:t>
+      </w:r>
+      <w:r>
+        <w:t>ndereco</w:t>
+      </w:r>
+      <w:proofErr w:type="spellEnd"/>
+      <w:r>
+        <w:t xml:space="preserve">  </w:t>
+      </w:r>
+      <w:proofErr w:type="spellStart"/>
+      <w:r>
+        <w:t>varchar</w:t>
+      </w:r>
+      <w:proofErr w:type="spellEnd"/>
+      <w:r>
+        <w:t xml:space="preserve">(180) NULL, </w:t>
+      </w:r>
+      <w:proofErr w:type="spellStart"/>
+      <w:r>
+        <w:t>N</w:t>
+      </w:r>
+      <w:r>
+        <w:t>ome_</w:t>
+      </w:r>
+      <w:r>
+        <w:t>C</w:t>
+      </w:r>
+      <w:r>
+        <w:t>ontato</w:t>
+      </w:r>
+      <w:proofErr w:type="spellEnd"/>
+      <w:r>
+        <w:t xml:space="preserve"> </w:t>
+      </w:r>
+      <w:proofErr w:type="spellStart"/>
+      <w:r>
+        <w:t>varchar</w:t>
+      </w:r>
+      <w:proofErr w:type="spellEnd"/>
+      <w:r>
+        <w:t xml:space="preserve">(80) NULL, </w:t>
+      </w:r>
+      <w:proofErr w:type="spellStart"/>
+      <w:r>
+        <w:t>T</w:t>
+      </w:r>
+      <w:r>
+        <w:t>elefone_</w:t>
+      </w:r>
+      <w:r>
+        <w:t>C</w:t>
+      </w:r>
+      <w:r>
+        <w:t>ontato</w:t>
+      </w:r>
+      <w:proofErr w:type="spellEnd"/>
+      <w:r>
+        <w:t xml:space="preserve"> </w:t>
+      </w:r>
+      <w:proofErr w:type="spellStart"/>
+      <w:r>
+        <w:t>varchar</w:t>
+      </w:r>
+      <w:proofErr w:type="spellEnd"/>
+      <w:r>
+        <w:t xml:space="preserve">(80) NULL, </w:t>
+      </w:r>
+      <w:proofErr w:type="spellStart"/>
+      <w:r>
+        <w:t>E</w:t>
+      </w:r>
+      <w:r>
+        <w:t>mail_</w:t>
+      </w:r>
+      <w:r>
+        <w:t>C</w:t>
+      </w:r>
+      <w:r>
+        <w:t>ontato</w:t>
+      </w:r>
+      <w:proofErr w:type="spellEnd"/>
+      <w:r>
+        <w:t xml:space="preserve"> </w:t>
+      </w:r>
+      <w:proofErr w:type="spellStart"/>
+      <w:r>
+        <w:t>varchar</w:t>
+      </w:r>
+      <w:proofErr w:type="spellEnd"/>
+      <w:r>
+        <w:t>(254) NULL)</w:t>
+      </w:r>
+    </w:p>
+    <w:p>
+      <w:r>
+        <w:t xml:space="preserve">Tabela </w:t>
+      </w:r>
+      <w:proofErr w:type="spellStart"/>
+      <w:r>
+        <w:t>Materia</w:t>
+      </w:r>
+      <w:r>
+        <w:t>l</w:t>
+      </w:r>
+      <w:r>
+        <w:t>_Consumo</w:t>
+      </w:r>
+      <w:proofErr w:type="spellEnd"/>
+      <w:r>
+        <w:t>:</w:t>
+      </w:r>
+    </w:p>
+    <w:p>
+      <w:r>
+        <w:t xml:space="preserve">CREATE TABLE </w:t>
+      </w:r>
+      <w:proofErr w:type="spellStart"/>
+      <w:r>
+        <w:t>Material_Consumo</w:t>
+      </w:r>
+      <w:proofErr w:type="spellEnd"/>
+      <w:r>
+        <w:t xml:space="preserve"> (</w:t>
+      </w:r>
+      <w:proofErr w:type="spellStart"/>
+      <w:r>
+        <w:t>id</w:t>
+      </w:r>
+      <w:r>
+        <w:t>MaterialConsumo</w:t>
+      </w:r>
+      <w:proofErr w:type="spellEnd"/>
+      <w:r>
+        <w:t xml:space="preserve"> </w:t>
+      </w:r>
+      <w:proofErr w:type="spellStart"/>
+      <w:r>
+        <w:t>integer</w:t>
+      </w:r>
+      <w:proofErr w:type="spellEnd"/>
+      <w:r>
+        <w:t xml:space="preserve"> NOT NULL PRIMARY KEY AUTOINCREMENT, </w:t>
+      </w:r>
+      <w:proofErr w:type="spellStart"/>
+      <w:r>
+        <w:t>NomeMaterial</w:t>
+      </w:r>
+      <w:proofErr w:type="spellEnd"/>
+      <w:r>
+        <w:t xml:space="preserve"> </w:t>
+      </w:r>
+      <w:proofErr w:type="spellStart"/>
+      <w:r>
+        <w:t>varchar</w:t>
+      </w:r>
+      <w:proofErr w:type="spellEnd"/>
+      <w:r>
+        <w:t xml:space="preserve">(120) NOT NULL, Unidade </w:t>
+      </w:r>
+      <w:proofErr w:type="spellStart"/>
+      <w:r>
+        <w:t>varchar</w:t>
+      </w:r>
+      <w:proofErr w:type="spellEnd"/>
+      <w:r>
+        <w:t xml:space="preserve">(10) NOT NULL, </w:t>
+      </w:r>
+      <w:proofErr w:type="spellStart"/>
+      <w:r>
+        <w:t>idFabricante</w:t>
+      </w:r>
+      <w:proofErr w:type="spellEnd"/>
+      <w:r>
+        <w:t xml:space="preserve"> </w:t>
+      </w:r>
+      <w:proofErr w:type="spellStart"/>
+      <w:r>
+        <w:t>bigint</w:t>
+      </w:r>
+      <w:proofErr w:type="spellEnd"/>
+      <w:r>
+        <w:t xml:space="preserve"> NULL REFERENCES Fabricante (</w:t>
+      </w:r>
+      <w:proofErr w:type="spellStart"/>
+      <w:r>
+        <w:t>idFabricante</w:t>
+      </w:r>
+      <w:proofErr w:type="spellEnd"/>
+      <w:r>
+        <w:t>) DEFERRABLE INITIALLY DEFERRED)</w:t>
+      </w:r>
+    </w:p>
+    <w:p>
+      <w:pPr>
         <w:rPr>
           <w:lang w:val="en-US"/>
         </w:rPr>
-        <w:t xml:space="preserve"> varchar(30) NOT NULL, </w:t>
-      </w:r>
+      </w:pPr>
       <w:proofErr w:type="spellStart"/>
       <w:r>
         <w:rPr>
           <w:lang w:val="en-US"/>
         </w:rPr>
-        <w:t>AbevNome</w:t>
+        <w:t>Tabela</w:t>
       </w:r>
       <w:proofErr w:type="spellEnd"/>
       <w:r>
         <w:rPr>
           <w:lang w:val="en-US"/>
         </w:rPr>
-        <w:t xml:space="preserve"> varchar(80) NULL</w:t>
-      </w:r>
-    </w:p>
-    <w:p>
-      <w:r>
-        <w:t xml:space="preserve">Tabela </w:t>
+        <w:t xml:space="preserve"> </w:t>
       </w:r>
       <w:proofErr w:type="spellStart"/>
       <w:r>
-        <w:t>Tipo_Eqto</w:t>
+        <w:rPr>
+          <w:lang w:val="en-US"/>
+        </w:rPr>
+        <w:t>Equipamento</w:t>
       </w:r>
       <w:proofErr w:type="spellEnd"/>
       <w:r>
+        <w:rPr>
+          <w:lang w:val="en-US"/>
+        </w:rPr>
         <w:t>:</w:t>
       </w:r>
     </w:p>
@@ -18736,19 +19461,209 @@
         <w:rPr>
           <w:lang w:val="en-US"/>
         </w:rPr>
-        <w:t>Ti</w:t>
-      </w:r>
+        <w:t>Equipamento</w:t>
+      </w:r>
+      <w:proofErr w:type="spellEnd"/>
       <w:r>
         <w:rPr>
           <w:lang w:val="en-US"/>
         </w:rPr>
-        <w:t>po_eqto</w:t>
+        <w:t xml:space="preserve"> (</w:t>
+      </w:r>
+      <w:proofErr w:type="spellStart"/>
+      <w:r>
+        <w:rPr>
+          <w:lang w:val="en-US"/>
+        </w:rPr>
+        <w:t>id</w:t>
+      </w:r>
+      <w:r>
+        <w:rPr>
+          <w:lang w:val="en-US"/>
+        </w:rPr>
+        <w:t>Eqto</w:t>
       </w:r>
       <w:proofErr w:type="spellEnd"/>
       <w:r>
         <w:rPr>
           <w:lang w:val="en-US"/>
         </w:rPr>
+        <w:t xml:space="preserve"> integer NOT NULL PRIMARY KEY AUTOINCREMENT, </w:t>
+      </w:r>
+      <w:r>
+        <w:rPr>
+          <w:lang w:val="en-US"/>
+        </w:rPr>
+        <w:t>Nome</w:t>
+      </w:r>
+      <w:r>
+        <w:rPr>
+          <w:lang w:val="en-US"/>
+        </w:rPr>
+        <w:t xml:space="preserve"> varchar(</w:t>
+      </w:r>
+      <w:r>
+        <w:rPr>
+          <w:lang w:val="en-US"/>
+        </w:rPr>
+        <w:t>12</w:t>
+      </w:r>
+      <w:r>
+        <w:rPr>
+          <w:lang w:val="en-US"/>
+        </w:rPr>
+        <w:t xml:space="preserve">0) NOT NULL, </w:t>
+      </w:r>
+      <w:proofErr w:type="spellStart"/>
+      <w:r>
+        <w:rPr>
+          <w:lang w:val="en-US"/>
+        </w:rPr>
+        <w:t>modelo</w:t>
+      </w:r>
+      <w:proofErr w:type="spellEnd"/>
+      <w:r>
+        <w:rPr>
+          <w:lang w:val="en-US"/>
+        </w:rPr>
+        <w:t xml:space="preserve"> varchar(</w:t>
+      </w:r>
+      <w:r>
+        <w:rPr>
+          <w:lang w:val="en-US"/>
+        </w:rPr>
+        <w:t>120</w:t>
+      </w:r>
+      <w:r>
+        <w:rPr>
+          <w:lang w:val="en-US"/>
+        </w:rPr>
+        <w:t xml:space="preserve">) NULL,  </w:t>
+      </w:r>
+      <w:proofErr w:type="spellStart"/>
+      <w:r>
+        <w:rPr>
+          <w:lang w:val="en-US"/>
+        </w:rPr>
+        <w:t>data</w:t>
+      </w:r>
+      <w:r>
+        <w:rPr>
+          <w:lang w:val="en-US"/>
+        </w:rPr>
+        <w:t>U</w:t>
+      </w:r>
+      <w:r>
+        <w:rPr>
+          <w:lang w:val="en-US"/>
+        </w:rPr>
+        <w:t>ltima</w:t>
+      </w:r>
+      <w:r>
+        <w:rPr>
+          <w:lang w:val="en-US"/>
+        </w:rPr>
+        <w:t>C</w:t>
+      </w:r>
+      <w:r>
+        <w:rPr>
+          <w:lang w:val="en-US"/>
+        </w:rPr>
+        <w:t>alibracao</w:t>
+      </w:r>
+      <w:proofErr w:type="spellEnd"/>
+      <w:r>
+        <w:rPr>
+          <w:lang w:val="en-US"/>
+        </w:rPr>
+        <w:t xml:space="preserve"> datetime NULL, </w:t>
+      </w:r>
+      <w:proofErr w:type="spellStart"/>
+      <w:r>
+        <w:rPr>
+          <w:lang w:val="en-US"/>
+        </w:rPr>
+        <w:t>dataCompra</w:t>
+      </w:r>
+      <w:proofErr w:type="spellEnd"/>
+      <w:r>
+        <w:rPr>
+          <w:lang w:val="en-US"/>
+        </w:rPr>
+        <w:t xml:space="preserve"> datetime NULL,  </w:t>
+      </w:r>
+      <w:proofErr w:type="spellStart"/>
+      <w:r>
+        <w:rPr>
+          <w:lang w:val="en-US"/>
+        </w:rPr>
+        <w:t>Apelido</w:t>
+      </w:r>
+      <w:proofErr w:type="spellEnd"/>
+      <w:r>
+        <w:rPr>
+          <w:lang w:val="en-US"/>
+        </w:rPr>
+        <w:t xml:space="preserve"> varchar(</w:t>
+      </w:r>
+      <w:r>
+        <w:rPr>
+          <w:lang w:val="en-US"/>
+        </w:rPr>
+        <w:t>30</w:t>
+      </w:r>
+      <w:r>
+        <w:rPr>
+          <w:lang w:val="en-US"/>
+        </w:rPr>
+        <w:t xml:space="preserve">) NULL UNIQUE,  </w:t>
+      </w:r>
+      <w:proofErr w:type="spellStart"/>
+      <w:r>
+        <w:rPr>
+          <w:lang w:val="en-US"/>
+        </w:rPr>
+        <w:t>idFabricante</w:t>
+      </w:r>
+      <w:proofErr w:type="spellEnd"/>
+      <w:r>
+        <w:rPr>
+          <w:lang w:val="en-US"/>
+        </w:rPr>
+        <w:t xml:space="preserve">  </w:t>
+      </w:r>
+      <w:proofErr w:type="spellStart"/>
+      <w:r>
+        <w:rPr>
+          <w:lang w:val="en-US"/>
+        </w:rPr>
+        <w:t>bigint</w:t>
+      </w:r>
+      <w:proofErr w:type="spellEnd"/>
+      <w:r>
+        <w:rPr>
+          <w:lang w:val="en-US"/>
+        </w:rPr>
+        <w:t xml:space="preserve"> NULL REFERENCES </w:t>
+      </w:r>
+      <w:proofErr w:type="spellStart"/>
+      <w:r>
+        <w:rPr>
+          <w:lang w:val="en-US"/>
+        </w:rPr>
+        <w:t>F</w:t>
+      </w:r>
+      <w:r>
+        <w:rPr>
+          <w:lang w:val="en-US"/>
+        </w:rPr>
+        <w:t>abricante</w:t>
+      </w:r>
+      <w:proofErr w:type="spellEnd"/>
+      <w:r>
+        <w:rPr>
+          <w:lang w:val="en-US"/>
+        </w:rPr>
         <w:t xml:space="preserve"> (</w:t>
       </w:r>
       <w:proofErr w:type="spellStart"/>
@@ -18762,6 +19677,92 @@
         <w:rPr>
           <w:lang w:val="en-US"/>
         </w:rPr>
+        <w:t>Fabricante</w:t>
+      </w:r>
+      <w:proofErr w:type="spellEnd"/>
+      <w:r>
+        <w:rPr>
+          <w:lang w:val="en-US"/>
+        </w:rPr>
+        <w:t xml:space="preserve">) DEFERRABLE INITIALLY DEFERRED, </w:t>
+      </w:r>
+      <w:proofErr w:type="spellStart"/>
+      <w:r>
+        <w:rPr>
+          <w:lang w:val="en-US"/>
+        </w:rPr>
+        <w:t>id</w:t>
+      </w:r>
+      <w:r>
+        <w:rPr>
+          <w:lang w:val="en-US"/>
+        </w:rPr>
+        <w:t>Local</w:t>
+      </w:r>
+      <w:proofErr w:type="spellEnd"/>
+      <w:r>
+        <w:rPr>
+          <w:lang w:val="en-US"/>
+        </w:rPr>
+        <w:t xml:space="preserve"> </w:t>
+      </w:r>
+      <w:proofErr w:type="spellStart"/>
+      <w:r>
+        <w:rPr>
+          <w:lang w:val="en-US"/>
+        </w:rPr>
+        <w:t>bigint</w:t>
+      </w:r>
+      <w:proofErr w:type="spellEnd"/>
+      <w:r>
+        <w:rPr>
+          <w:lang w:val="en-US"/>
+        </w:rPr>
+        <w:t xml:space="preserve"> NULL REFERENCES </w:t>
+      </w:r>
+      <w:r>
+        <w:rPr>
+          <w:lang w:val="en-US"/>
+        </w:rPr>
+        <w:t>Local</w:t>
+      </w:r>
+      <w:r>
+        <w:rPr>
+          <w:lang w:val="en-US"/>
+        </w:rPr>
+        <w:t xml:space="preserve">  (</w:t>
+      </w:r>
+      <w:proofErr w:type="spellStart"/>
+      <w:r>
+        <w:rPr>
+          <w:lang w:val="en-US"/>
+        </w:rPr>
+        <w:t>id</w:t>
+      </w:r>
+      <w:r>
+        <w:rPr>
+          <w:lang w:val="en-US"/>
+        </w:rPr>
+        <w:t>Local</w:t>
+      </w:r>
+      <w:proofErr w:type="spellEnd"/>
+      <w:r>
+        <w:rPr>
+          <w:lang w:val="en-US"/>
+        </w:rPr>
+        <w:t xml:space="preserve">) DEFERRABLE INITIALLY DEFERRED, </w:t>
+      </w:r>
+      <w:proofErr w:type="spellStart"/>
+      <w:r>
+        <w:rPr>
+          <w:lang w:val="en-US"/>
+        </w:rPr>
+        <w:t>id</w:t>
+      </w:r>
+      <w:r>
+        <w:rPr>
+          <w:lang w:val="en-US"/>
+        </w:rPr>
         <w:t>Tipo</w:t>
       </w:r>
       <w:proofErr w:type="spellEnd"/>
@@ -18769,1764 +19770,911 @@
         <w:rPr>
           <w:lang w:val="en-US"/>
         </w:rPr>
+        <w:t xml:space="preserve"> </w:t>
+      </w:r>
+      <w:proofErr w:type="spellStart"/>
+      <w:r>
+        <w:rPr>
+          <w:lang w:val="en-US"/>
+        </w:rPr>
+        <w:t>bigint</w:t>
+      </w:r>
+      <w:proofErr w:type="spellEnd"/>
+      <w:r>
+        <w:rPr>
+          <w:lang w:val="en-US"/>
+        </w:rPr>
+        <w:t xml:space="preserve"> NOT NULL REFERENCES </w:t>
+      </w:r>
+      <w:proofErr w:type="spellStart"/>
+      <w:r>
+        <w:rPr>
+          <w:lang w:val="en-US"/>
+        </w:rPr>
+        <w:t>Tipo_eqto</w:t>
+      </w:r>
+      <w:proofErr w:type="spellEnd"/>
+      <w:r>
+        <w:rPr>
+          <w:lang w:val="en-US"/>
+        </w:rPr>
+        <w:t xml:space="preserve"> (</w:t>
+      </w:r>
+      <w:proofErr w:type="spellStart"/>
+      <w:r>
+        <w:rPr>
+          <w:lang w:val="en-US"/>
+        </w:rPr>
+        <w:t>id</w:t>
+      </w:r>
+      <w:r>
+        <w:rPr>
+          <w:lang w:val="en-US"/>
+        </w:rPr>
+        <w:t>Tipo</w:t>
+      </w:r>
+      <w:proofErr w:type="spellEnd"/>
+      <w:r>
+        <w:rPr>
+          <w:lang w:val="en-US"/>
+        </w:rPr>
+        <w:t xml:space="preserve">) DEFERRABLE INITIALLY DEFERRED,  </w:t>
+      </w:r>
+      <w:proofErr w:type="spellStart"/>
+      <w:r>
+        <w:rPr>
+          <w:lang w:val="en-US"/>
+        </w:rPr>
+        <w:t>PrecCal</w:t>
+      </w:r>
+      <w:proofErr w:type="spellEnd"/>
+      <w:r>
+        <w:rPr>
+          <w:lang w:val="en-US"/>
+        </w:rPr>
+        <w:t xml:space="preserve"> bool NOT NULL)</w:t>
+      </w:r>
+    </w:p>
+    <w:p>
+      <w:pPr>
+        <w:rPr>
+          <w:lang w:val="en-US"/>
+        </w:rPr>
+      </w:pPr>
+      <w:proofErr w:type="spellStart"/>
+      <w:r>
+        <w:rPr>
+          <w:lang w:val="en-US"/>
+        </w:rPr>
+        <w:t>Tabela</w:t>
+      </w:r>
+      <w:proofErr w:type="spellEnd"/>
+      <w:r>
+        <w:rPr>
+          <w:lang w:val="en-US"/>
+        </w:rPr>
+        <w:t xml:space="preserve"> </w:t>
+      </w:r>
+      <w:proofErr w:type="spellStart"/>
+      <w:r>
+        <w:rPr>
+          <w:lang w:val="en-US"/>
+        </w:rPr>
+        <w:t>ModosFalha</w:t>
+      </w:r>
+      <w:proofErr w:type="spellEnd"/>
+      <w:r>
+        <w:rPr>
+          <w:lang w:val="en-US"/>
+        </w:rPr>
+        <w:t>:</w:t>
+      </w:r>
+    </w:p>
+    <w:p>
+      <w:pPr>
+        <w:rPr>
+          <w:lang w:val="en-US"/>
+        </w:rPr>
+      </w:pPr>
+      <w:r>
+        <w:rPr>
+          <w:lang w:val="en-US"/>
+        </w:rPr>
+        <w:t xml:space="preserve">CREATE TABLE </w:t>
+      </w:r>
+      <w:proofErr w:type="spellStart"/>
+      <w:r>
+        <w:rPr>
+          <w:lang w:val="en-US"/>
+        </w:rPr>
+        <w:t>M</w:t>
+      </w:r>
+      <w:r>
+        <w:rPr>
+          <w:lang w:val="en-US"/>
+        </w:rPr>
+        <w:t>odo</w:t>
+      </w:r>
+      <w:r>
+        <w:rPr>
+          <w:lang w:val="en-US"/>
+        </w:rPr>
+        <w:t>Falha</w:t>
+      </w:r>
+      <w:proofErr w:type="spellEnd"/>
+      <w:r>
+        <w:rPr>
+          <w:lang w:val="en-US"/>
+        </w:rPr>
+        <w:t xml:space="preserve"> (</w:t>
+      </w:r>
+      <w:proofErr w:type="spellStart"/>
+      <w:r>
+        <w:rPr>
+          <w:lang w:val="en-US"/>
+        </w:rPr>
+        <w:t>id</w:t>
+      </w:r>
+      <w:r>
+        <w:rPr>
+          <w:lang w:val="en-US"/>
+        </w:rPr>
+        <w:t>ModoFalha</w:t>
+      </w:r>
+      <w:proofErr w:type="spellEnd"/>
+      <w:r>
+        <w:rPr>
+          <w:lang w:val="en-US"/>
+        </w:rPr>
         <w:t xml:space="preserve"> integer NOT NULL PRIMARY KEY AUTOINCREMENT, </w:t>
       </w:r>
+      <w:proofErr w:type="spellStart"/>
       <w:r>
         <w:rPr>
           <w:lang w:val="en-US"/>
         </w:rPr>
-        <w:t>Tipo</w:t>
+        <w:t>Descri</w:t>
       </w:r>
       <w:r>
         <w:rPr>
           <w:lang w:val="en-US"/>
         </w:rPr>
+        <w:t>ca</w:t>
+      </w:r>
+      <w:r>
+        <w:rPr>
+          <w:lang w:val="en-US"/>
+        </w:rPr>
+        <w:t>o</w:t>
+      </w:r>
+      <w:proofErr w:type="spellEnd"/>
+      <w:r>
+        <w:rPr>
+          <w:lang w:val="en-US"/>
+        </w:rPr>
         <w:t xml:space="preserve"> varchar(50) NOT NULL)</w:t>
       </w:r>
     </w:p>
     <w:p>
-      <w:r>
-        <w:t>Tabela Disciplina:</w:t>
-      </w:r>
-    </w:p>
-    <w:p>
-      <w:r>
+      <w:pPr>
+        <w:rPr>
+          <w:lang w:val="en-US"/>
+        </w:rPr>
+      </w:pPr>
+      <w:proofErr w:type="spellStart"/>
+      <w:r>
+        <w:rPr>
+          <w:lang w:val="en-US"/>
+        </w:rPr>
+        <w:t>Tabela</w:t>
+      </w:r>
+      <w:proofErr w:type="spellEnd"/>
+      <w:r>
+        <w:rPr>
+          <w:lang w:val="en-US"/>
+        </w:rPr>
+        <w:t xml:space="preserve"> </w:t>
+      </w:r>
+      <w:proofErr w:type="spellStart"/>
+      <w:r>
+        <w:rPr>
+          <w:lang w:val="en-US"/>
+        </w:rPr>
+        <w:t>EqtoFalha</w:t>
+      </w:r>
+      <w:proofErr w:type="spellEnd"/>
+      <w:r>
+        <w:rPr>
+          <w:lang w:val="en-US"/>
+        </w:rPr>
+        <w:t>:</w:t>
+      </w:r>
+    </w:p>
+    <w:p>
+      <w:pPr>
+        <w:rPr>
+          <w:lang w:val="en-US"/>
+        </w:rPr>
+      </w:pPr>
+      <w:r>
+        <w:rPr>
+          <w:lang w:val="en-US"/>
+        </w:rPr>
+        <w:lastRenderedPageBreak/>
         <w:t xml:space="preserve">CREATE TABLE </w:t>
       </w:r>
-      <w:r>
+      <w:proofErr w:type="spellStart"/>
+      <w:r>
+        <w:rPr>
+          <w:lang w:val="en-US"/>
+        </w:rPr>
+        <w:t>EqtoFalha</w:t>
+      </w:r>
+      <w:proofErr w:type="spellEnd"/>
+      <w:r>
+        <w:rPr>
+          <w:lang w:val="en-US"/>
+        </w:rPr>
+        <w:t xml:space="preserve"> (</w:t>
+      </w:r>
+      <w:proofErr w:type="spellStart"/>
+      <w:r>
+        <w:rPr>
+          <w:lang w:val="en-US"/>
+        </w:rPr>
+        <w:t>idTipo</w:t>
+      </w:r>
+      <w:proofErr w:type="spellEnd"/>
+      <w:r>
+        <w:rPr>
+          <w:lang w:val="en-US"/>
+        </w:rPr>
+        <w:t xml:space="preserve"> </w:t>
+      </w:r>
+      <w:proofErr w:type="spellStart"/>
+      <w:r>
+        <w:rPr>
+          <w:lang w:val="en-US"/>
+        </w:rPr>
+        <w:t>bigint</w:t>
+      </w:r>
+      <w:proofErr w:type="spellEnd"/>
+      <w:r>
+        <w:rPr>
+          <w:lang w:val="en-US"/>
+        </w:rPr>
+        <w:t xml:space="preserve"> NOT NULL REFERENCES </w:t>
+      </w:r>
+      <w:proofErr w:type="spellStart"/>
+      <w:r>
+        <w:rPr>
+          <w:lang w:val="en-US"/>
+        </w:rPr>
+        <w:t>Tipo_eqto</w:t>
+      </w:r>
+      <w:proofErr w:type="spellEnd"/>
+      <w:r>
+        <w:rPr>
+          <w:lang w:val="en-US"/>
+        </w:rPr>
+        <w:t xml:space="preserve"> (</w:t>
+      </w:r>
+      <w:proofErr w:type="spellStart"/>
+      <w:r>
+        <w:rPr>
+          <w:lang w:val="en-US"/>
+        </w:rPr>
+        <w:t>idTipo</w:t>
+      </w:r>
+      <w:proofErr w:type="spellEnd"/>
+      <w:r>
+        <w:rPr>
+          <w:lang w:val="en-US"/>
+        </w:rPr>
+        <w:t xml:space="preserve">) DEFERRABLE INITIALLY DEFERRED, </w:t>
+      </w:r>
+      <w:proofErr w:type="spellStart"/>
+      <w:r>
+        <w:rPr>
+          <w:lang w:val="en-US"/>
+        </w:rPr>
+        <w:t>idModoFalha</w:t>
+      </w:r>
+      <w:proofErr w:type="spellEnd"/>
+      <w:r>
+        <w:rPr>
+          <w:lang w:val="en-US"/>
+        </w:rPr>
+        <w:t xml:space="preserve"> </w:t>
+      </w:r>
+      <w:proofErr w:type="spellStart"/>
+      <w:r>
+        <w:rPr>
+          <w:lang w:val="en-US"/>
+        </w:rPr>
+        <w:t>bigint</w:t>
+      </w:r>
+      <w:proofErr w:type="spellEnd"/>
+      <w:r>
+        <w:rPr>
+          <w:lang w:val="en-US"/>
+        </w:rPr>
+        <w:t xml:space="preserve"> NOT NULL REFERENCES </w:t>
+      </w:r>
+      <w:proofErr w:type="spellStart"/>
+      <w:r>
+        <w:rPr>
+          <w:lang w:val="en-US"/>
+        </w:rPr>
+        <w:t>ModoFalha</w:t>
+      </w:r>
+      <w:proofErr w:type="spellEnd"/>
+      <w:r>
+        <w:rPr>
+          <w:lang w:val="en-US"/>
+        </w:rPr>
+        <w:t xml:space="preserve"> (</w:t>
+      </w:r>
+      <w:proofErr w:type="spellStart"/>
+      <w:r>
+        <w:rPr>
+          <w:lang w:val="en-US"/>
+        </w:rPr>
+        <w:t>idModoFalha</w:t>
+      </w:r>
+      <w:proofErr w:type="spellEnd"/>
+      <w:r>
+        <w:rPr>
+          <w:lang w:val="en-US"/>
+        </w:rPr>
+        <w:t xml:space="preserve">) DEFERRABLE INITIALLY DEFERRED, </w:t>
+      </w:r>
+      <w:proofErr w:type="spellStart"/>
+      <w:r>
+        <w:rPr>
+          <w:lang w:val="en-US"/>
+        </w:rPr>
+        <w:t>id</w:t>
+      </w:r>
+      <w:r>
+        <w:rPr>
+          <w:lang w:val="en-US"/>
+        </w:rPr>
         <w:t>D</w:t>
       </w:r>
       <w:r>
-        <w:t>isciplina (</w:t>
+        <w:rPr>
+          <w:lang w:val="en-US"/>
+        </w:rPr>
+        <w:t>isciplina</w:t>
+      </w:r>
+      <w:proofErr w:type="spellEnd"/>
+      <w:r>
+        <w:rPr>
+          <w:lang w:val="en-US"/>
+        </w:rPr>
+        <w:t xml:space="preserve"> </w:t>
       </w:r>
       <w:proofErr w:type="spellStart"/>
       <w:r>
+        <w:rPr>
+          <w:lang w:val="en-US"/>
+        </w:rPr>
+        <w:t>bigint</w:t>
+      </w:r>
+      <w:proofErr w:type="spellEnd"/>
+      <w:r>
+        <w:rPr>
+          <w:lang w:val="en-US"/>
+        </w:rPr>
+        <w:t xml:space="preserve"> NOT NULL REFERENCES </w:t>
+      </w:r>
+      <w:proofErr w:type="spellStart"/>
+      <w:r>
+        <w:rPr>
+          <w:lang w:val="en-US"/>
+        </w:rPr>
+        <w:t>Disciplina</w:t>
+      </w:r>
+      <w:proofErr w:type="spellEnd"/>
+      <w:r>
+        <w:rPr>
+          <w:lang w:val="en-US"/>
+        </w:rPr>
+        <w:t xml:space="preserve"> (</w:t>
+      </w:r>
+      <w:proofErr w:type="spellStart"/>
+      <w:r>
+        <w:rPr>
+          <w:lang w:val="en-US"/>
+        </w:rPr>
+        <w:t>idDisciplina</w:t>
+      </w:r>
+      <w:proofErr w:type="spellEnd"/>
+      <w:r>
+        <w:rPr>
+          <w:lang w:val="en-US"/>
+        </w:rPr>
+        <w:t xml:space="preserve">) DEFERRABLE INITIALLY DEFERRED, </w:t>
+      </w:r>
+      <w:r>
+        <w:rPr>
+          <w:lang w:val="en-US"/>
+        </w:rPr>
+        <w:t>PRIMARY KEY (</w:t>
+      </w:r>
+      <w:proofErr w:type="spellStart"/>
+      <w:r>
+        <w:rPr>
+          <w:lang w:val="en-US"/>
+        </w:rPr>
+        <w:t>idTipo</w:t>
+      </w:r>
+      <w:proofErr w:type="spellEnd"/>
+      <w:r>
+        <w:rPr>
+          <w:lang w:val="en-US"/>
+        </w:rPr>
+        <w:t xml:space="preserve"> , </w:t>
+      </w:r>
+      <w:proofErr w:type="spellStart"/>
+      <w:r>
+        <w:rPr>
+          <w:lang w:val="en-US"/>
+        </w:rPr>
+        <w:t>idModoFalha</w:t>
+      </w:r>
+      <w:proofErr w:type="spellEnd"/>
+      <w:r>
+        <w:rPr>
+          <w:lang w:val="en-US"/>
+        </w:rPr>
+        <w:t xml:space="preserve"> , </w:t>
+      </w:r>
+      <w:proofErr w:type="spellStart"/>
+      <w:r>
+        <w:rPr>
+          <w:lang w:val="en-US"/>
+        </w:rPr>
+        <w:t>idDisciplina</w:t>
+      </w:r>
+      <w:proofErr w:type="spellEnd"/>
+      <w:r>
+        <w:rPr>
+          <w:lang w:val="en-US"/>
+        </w:rPr>
+        <w:t xml:space="preserve"> ) </w:t>
+      </w:r>
+      <w:r>
+        <w:rPr>
+          <w:lang w:val="en-US"/>
+        </w:rPr>
+        <w:t>)</w:t>
+      </w:r>
+    </w:p>
+    <w:p>
+      <w:pPr>
+        <w:rPr>
+          <w:lang w:val="en-US"/>
+        </w:rPr>
+      </w:pPr>
+      <w:proofErr w:type="spellStart"/>
+      <w:r>
+        <w:rPr>
+          <w:lang w:val="en-US"/>
+        </w:rPr>
+        <w:t>Tabela</w:t>
+      </w:r>
+      <w:proofErr w:type="spellEnd"/>
+      <w:r>
+        <w:rPr>
+          <w:lang w:val="en-US"/>
+        </w:rPr>
+        <w:t xml:space="preserve"> </w:t>
+      </w:r>
+      <w:proofErr w:type="spellStart"/>
+      <w:r>
+        <w:rPr>
+          <w:lang w:val="en-US"/>
+        </w:rPr>
+        <w:t>MaterialEquipamento</w:t>
+      </w:r>
+      <w:proofErr w:type="spellEnd"/>
+      <w:r>
+        <w:rPr>
+          <w:lang w:val="en-US"/>
+        </w:rPr>
+        <w:t>:</w:t>
+      </w:r>
+    </w:p>
+    <w:p>
+      <w:pPr>
+        <w:rPr>
+          <w:lang w:val="en-US"/>
+        </w:rPr>
+      </w:pPr>
+      <w:r>
+        <w:rPr>
+          <w:lang w:val="en-US"/>
+        </w:rPr>
+        <w:t xml:space="preserve">CREATE TABLE </w:t>
+      </w:r>
+      <w:proofErr w:type="spellStart"/>
+      <w:r>
+        <w:rPr>
+          <w:lang w:val="en-US"/>
+        </w:rPr>
+        <w:t>M</w:t>
+      </w:r>
+      <w:r>
+        <w:rPr>
+          <w:lang w:val="en-US"/>
+        </w:rPr>
+        <w:t>aterial</w:t>
+      </w:r>
+      <w:r>
+        <w:rPr>
+          <w:lang w:val="en-US"/>
+        </w:rPr>
+        <w:t>Equipamento</w:t>
+      </w:r>
+      <w:proofErr w:type="spellEnd"/>
+      <w:r>
+        <w:rPr>
+          <w:lang w:val="en-US"/>
+        </w:rPr>
+        <w:t xml:space="preserve"> (</w:t>
+      </w:r>
+      <w:proofErr w:type="spellStart"/>
+      <w:r>
+        <w:rPr>
+          <w:lang w:val="en-US"/>
+        </w:rPr>
         <w:t>id</w:t>
       </w:r>
       <w:r>
-        <w:t>Disciplina</w:t>
+        <w:rPr>
+          <w:lang w:val="en-US"/>
+        </w:rPr>
+        <w:t>Equipamento</w:t>
       </w:r>
       <w:proofErr w:type="spellEnd"/>
       <w:r>
+        <w:rPr>
+          <w:lang w:val="en-US"/>
+        </w:rPr>
         <w:t xml:space="preserve"> </w:t>
       </w:r>
       <w:proofErr w:type="spellStart"/>
       <w:r>
-        <w:t>integer</w:t>
+        <w:rPr>
+          <w:lang w:val="en-US"/>
+        </w:rPr>
+        <w:t>bigint</w:t>
       </w:r>
       <w:proofErr w:type="spellEnd"/>
       <w:r>
-        <w:t xml:space="preserve"> NOT NULL PRIMARY KEY AUTOINCREMENT, disciplina </w:t>
+        <w:rPr>
+          <w:lang w:val="en-US"/>
+        </w:rPr>
+        <w:t xml:space="preserve"> NOT NULL REFERENCES </w:t>
       </w:r>
       <w:proofErr w:type="spellStart"/>
       <w:r>
-        <w:t>varchar</w:t>
+        <w:rPr>
+          <w:lang w:val="en-US"/>
+        </w:rPr>
+        <w:t>Equipamento</w:t>
       </w:r>
       <w:proofErr w:type="spellEnd"/>
       <w:r>
-        <w:t>(50) NOT NULL)</w:t>
-      </w:r>
-    </w:p>
-    <w:p>
-      <w:r>
-        <w:t>Tabela Fabricante:</w:t>
-      </w:r>
-    </w:p>
-    <w:p>
-      <w:r>
+        <w:rPr>
+          <w:lang w:val="en-US"/>
+        </w:rPr>
+        <w:t xml:space="preserve"> (</w:t>
+      </w:r>
+      <w:proofErr w:type="spellStart"/>
+      <w:r>
+        <w:rPr>
+          <w:lang w:val="en-US"/>
+        </w:rPr>
+        <w:t>id</w:t>
+      </w:r>
+      <w:r>
+        <w:rPr>
+          <w:lang w:val="en-US"/>
+        </w:rPr>
+        <w:t>Equipamento</w:t>
+      </w:r>
+      <w:proofErr w:type="spellEnd"/>
+      <w:r>
+        <w:rPr>
+          <w:lang w:val="en-US"/>
+        </w:rPr>
+        <w:t xml:space="preserve">) DEFERRABLE INITIALLY DEFERRED, </w:t>
+      </w:r>
+      <w:proofErr w:type="spellStart"/>
+      <w:r>
+        <w:rPr>
+          <w:lang w:val="en-US"/>
+        </w:rPr>
+        <w:t>idMaterialConsumo</w:t>
+      </w:r>
+      <w:proofErr w:type="spellEnd"/>
+      <w:r>
+        <w:rPr>
+          <w:lang w:val="en-US"/>
+        </w:rPr>
+        <w:t xml:space="preserve"> </w:t>
+      </w:r>
+      <w:proofErr w:type="spellStart"/>
+      <w:r>
+        <w:rPr>
+          <w:lang w:val="en-US"/>
+        </w:rPr>
+        <w:t>bigint</w:t>
+      </w:r>
+      <w:proofErr w:type="spellEnd"/>
+      <w:r>
+        <w:rPr>
+          <w:lang w:val="en-US"/>
+        </w:rPr>
+        <w:t xml:space="preserve"> NOT NULL REFERENCES </w:t>
+      </w:r>
+      <w:proofErr w:type="spellStart"/>
+      <w:r>
+        <w:rPr>
+          <w:lang w:val="en-US"/>
+        </w:rPr>
+        <w:t>Material_Consumo</w:t>
+      </w:r>
+      <w:proofErr w:type="spellEnd"/>
+      <w:r>
+        <w:rPr>
+          <w:lang w:val="en-US"/>
+        </w:rPr>
+        <w:t xml:space="preserve"> (</w:t>
+      </w:r>
+      <w:proofErr w:type="spellStart"/>
+      <w:r>
+        <w:rPr>
+          <w:lang w:val="en-US"/>
+        </w:rPr>
+        <w:t>idMateri</w:t>
+      </w:r>
+      <w:r>
+        <w:rPr>
+          <w:lang w:val="en-US"/>
+        </w:rPr>
+        <w:t>alConsumo</w:t>
+      </w:r>
+      <w:proofErr w:type="spellEnd"/>
+      <w:r>
+        <w:rPr>
+          <w:lang w:val="en-US"/>
+        </w:rPr>
+        <w:t>) DEFERRABLE INITIALLY DEFERRED</w:t>
+      </w:r>
+      <w:r>
+        <w:rPr>
+          <w:lang w:val="en-US"/>
+        </w:rPr>
+        <w:t xml:space="preserve">, </w:t>
+      </w:r>
+      <w:r>
+        <w:rPr>
+          <w:lang w:val="en-US"/>
+        </w:rPr>
+        <w:t xml:space="preserve"> PRIMARY KEY (</w:t>
+      </w:r>
+      <w:proofErr w:type="spellStart"/>
+      <w:r>
+        <w:rPr>
+          <w:lang w:val="en-US"/>
+        </w:rPr>
+        <w:t>id</w:t>
+      </w:r>
+      <w:r>
+        <w:rPr>
+          <w:lang w:val="en-US"/>
+        </w:rPr>
+        <w:t>Equipamento</w:t>
+      </w:r>
+      <w:proofErr w:type="spellEnd"/>
+      <w:r>
+        <w:rPr>
+          <w:lang w:val="en-US"/>
+        </w:rPr>
+        <w:t xml:space="preserve">, </w:t>
+      </w:r>
+      <w:proofErr w:type="spellStart"/>
+      <w:r>
+        <w:rPr>
+          <w:lang w:val="en-US"/>
+        </w:rPr>
+        <w:t>idMaterialConsumo</w:t>
+      </w:r>
+      <w:proofErr w:type="spellEnd"/>
+      <w:r>
+        <w:rPr>
+          <w:lang w:val="en-US"/>
+        </w:rPr>
+        <w:t>)</w:t>
+      </w:r>
+      <w:r>
+        <w:rPr>
+          <w:lang w:val="en-US"/>
+        </w:rPr>
+        <w:t xml:space="preserve"> </w:t>
+      </w:r>
+      <w:r>
+        <w:rPr>
+          <w:lang w:val="en-US"/>
+        </w:rPr>
+        <w:t>)</w:t>
+      </w:r>
+    </w:p>
+    <w:p>
+      <w:pPr>
+        <w:rPr>
+          <w:lang w:val="en-US"/>
+        </w:rPr>
+      </w:pPr>
+      <w:proofErr w:type="spellStart"/>
+      <w:r>
+        <w:rPr>
+          <w:lang w:val="en-US"/>
+        </w:rPr>
+        <w:t>Tabela</w:t>
+      </w:r>
+      <w:proofErr w:type="spellEnd"/>
+      <w:r>
+        <w:rPr>
+          <w:lang w:val="en-US"/>
+        </w:rPr>
+        <w:t xml:space="preserve"> </w:t>
+      </w:r>
+      <w:proofErr w:type="spellStart"/>
+      <w:r>
+        <w:rPr>
+          <w:lang w:val="en-US"/>
+        </w:rPr>
+        <w:t>Nota_Tecnica</w:t>
+      </w:r>
+      <w:proofErr w:type="spellEnd"/>
+      <w:r>
+        <w:rPr>
+          <w:lang w:val="en-US"/>
+        </w:rPr>
+        <w:t>:</w:t>
+      </w:r>
+    </w:p>
+    <w:p>
+      <w:pPr>
+        <w:rPr>
+          <w:lang w:val="en-US"/>
+        </w:rPr>
+      </w:pPr>
+      <w:r>
+        <w:rPr>
+          <w:lang w:val="en-US"/>
+        </w:rPr>
         <w:t xml:space="preserve">CREATE TABLE </w:t>
       </w:r>
-      <w:r>
-        <w:t>Fabricante</w:t>
-      </w:r>
-      <w:r>
+      <w:proofErr w:type="spellStart"/>
+      <w:r>
+        <w:rPr>
+          <w:lang w:val="en-US"/>
+        </w:rPr>
+        <w:t>Nota_Tecnica</w:t>
+      </w:r>
+      <w:proofErr w:type="spellEnd"/>
+      <w:r>
+        <w:rPr>
+          <w:lang w:val="en-US"/>
+        </w:rPr>
         <w:t xml:space="preserve"> (</w:t>
       </w:r>
       <w:proofErr w:type="spellStart"/>
       <w:r>
-        <w:t>id</w:t>
-      </w:r>
-      <w:r>
-        <w:t>Fabricante</w:t>
+        <w:rPr>
+          <w:lang w:val="en-US"/>
+        </w:rPr>
+        <w:t>idNota</w:t>
       </w:r>
       <w:proofErr w:type="spellEnd"/>
       <w:r>
-        <w:t xml:space="preserve"> </w:t>
+        <w:rPr>
+          <w:lang w:val="en-US"/>
+        </w:rPr>
+        <w:t xml:space="preserve"> integer NOT NULL PRIMARY KEY AUTOINCREMENT,  </w:t>
       </w:r>
       <w:proofErr w:type="spellStart"/>
       <w:r>
-        <w:t>integer</w:t>
+        <w:rPr>
+          <w:lang w:val="en-US"/>
+        </w:rPr>
+        <w:t>D</w:t>
+      </w:r>
+      <w:r>
+        <w:rPr>
+          <w:lang w:val="en-US"/>
+        </w:rPr>
+        <w:t>escricao</w:t>
       </w:r>
       <w:proofErr w:type="spellEnd"/>
       <w:r>
-        <w:t xml:space="preserve"> NOT NULL PRIMARY KEY AUTOINCREMENT, </w:t>
-      </w:r>
-      <w:r>
-        <w:t>Nome</w:t>
-      </w:r>
-      <w:r>
-        <w:t xml:space="preserve"> </w:t>
+        <w:rPr>
+          <w:lang w:val="en-US"/>
+        </w:rPr>
+        <w:t xml:space="preserve"> text NOT NULL,  data  date NOT NULL, </w:t>
       </w:r>
       <w:proofErr w:type="spellStart"/>
       <w:r>
-        <w:t>varchar</w:t>
+        <w:rPr>
+          <w:lang w:val="en-US"/>
+        </w:rPr>
+        <w:t>E_</w:t>
+      </w:r>
+      <w:r>
+        <w:rPr>
+          <w:lang w:val="en-US"/>
+        </w:rPr>
+        <w:t>falha</w:t>
       </w:r>
       <w:proofErr w:type="spellEnd"/>
       <w:r>
-        <w:t xml:space="preserve">(80) NOT NULL, </w:t>
+        <w:rPr>
+          <w:lang w:val="en-US"/>
+        </w:rPr>
+        <w:t xml:space="preserve"> bool NOT NULL, </w:t>
       </w:r>
       <w:proofErr w:type="spellStart"/>
       <w:r>
-        <w:t>E</w:t>
-      </w:r>
-      <w:r>
-        <w:t>ndereco</w:t>
+        <w:rPr>
+          <w:lang w:val="en-US"/>
+        </w:rPr>
+        <w:t>E_</w:t>
+      </w:r>
+      <w:r>
+        <w:rPr>
+          <w:lang w:val="en-US"/>
+        </w:rPr>
+        <w:t>calibracao</w:t>
       </w:r>
       <w:proofErr w:type="spellEnd"/>
       <w:r>
-        <w:t xml:space="preserve"> </w:t>
-      </w:r>
-      <w:r>
-        <w:t xml:space="preserve"> </w:t>
+        <w:rPr>
+          <w:lang w:val="en-US"/>
+        </w:rPr>
+        <w:t xml:space="preserve"> bool NOT NULL, </w:t>
       </w:r>
       <w:proofErr w:type="spellStart"/>
       <w:r>
-        <w:t>varchar</w:t>
+        <w:rPr>
+          <w:lang w:val="en-US"/>
+        </w:rPr>
+        <w:t>E_</w:t>
+      </w:r>
+      <w:r>
+        <w:rPr>
+          <w:lang w:val="en-US"/>
+        </w:rPr>
+        <w:t>lubrificao</w:t>
       </w:r>
       <w:proofErr w:type="spellEnd"/>
       <w:r>
-        <w:t xml:space="preserve">(180) NULL, </w:t>
+        <w:rPr>
+          <w:lang w:val="en-US"/>
+        </w:rPr>
+        <w:t xml:space="preserve"> bool NOT NULL, </w:t>
       </w:r>
       <w:proofErr w:type="spellStart"/>
       <w:r>
-        <w:t>N</w:t>
-      </w:r>
-      <w:r>
-        <w:t>ome_</w:t>
-      </w:r>
-      <w:r>
-        <w:t>C</w:t>
-      </w:r>
-      <w:r>
-        <w:t>ontato</w:t>
-      </w:r>
-      <w:proofErr w:type="spellEnd"/>
-      <w:r>
-        <w:t xml:space="preserve"> </w:t>
-      </w:r>
-      <w:proofErr w:type="spellStart"/>
-      <w:r>
-        <w:t>varchar</w:t>
-      </w:r>
-      <w:proofErr w:type="spellEnd"/>
-      <w:r>
-        <w:t xml:space="preserve">(80) NULL, </w:t>
-      </w:r>
-      <w:proofErr w:type="spellStart"/>
-      <w:r>
-        <w:t>T</w:t>
-      </w:r>
-      <w:r>
-        <w:t>elefone_</w:t>
-      </w:r>
-      <w:r>
-        <w:t>C</w:t>
-      </w:r>
-      <w:r>
-        <w:t>ontato</w:t>
-      </w:r>
-      <w:proofErr w:type="spellEnd"/>
-      <w:r>
-        <w:t xml:space="preserve"> </w:t>
-      </w:r>
-      <w:proofErr w:type="spellStart"/>
-      <w:r>
-        <w:t>varchar</w:t>
-      </w:r>
-      <w:proofErr w:type="spellEnd"/>
-      <w:r>
-        <w:t xml:space="preserve">(80) NULL, </w:t>
-      </w:r>
-      <w:proofErr w:type="spellStart"/>
-      <w:r>
-        <w:t>E</w:t>
-      </w:r>
-      <w:r>
-        <w:t>mail_</w:t>
-      </w:r>
-      <w:r>
-        <w:t>C</w:t>
-      </w:r>
-      <w:r>
-        <w:t>ontato</w:t>
-      </w:r>
-      <w:proofErr w:type="spellEnd"/>
-      <w:r>
-        <w:t xml:space="preserve"> </w:t>
-      </w:r>
-      <w:proofErr w:type="spellStart"/>
-      <w:r>
-        <w:t>varchar</w:t>
-      </w:r>
-      <w:proofErr w:type="spellEnd"/>
-      <w:r>
-        <w:t>(254) NULL)</w:t>
-      </w:r>
-    </w:p>
-    <w:p>
-      <w:r>
-        <w:t xml:space="preserve">Tabela </w:t>
-      </w:r>
-      <w:proofErr w:type="spellStart"/>
-      <w:r>
-        <w:t>Materia</w:t>
-      </w:r>
-      <w:r>
-        <w:t>l</w:t>
-      </w:r>
-      <w:r>
-        <w:t>_Consumo</w:t>
-      </w:r>
-      <w:proofErr w:type="spellEnd"/>
-      <w:r>
-        <w:t>:</w:t>
-      </w:r>
-    </w:p>
-    <w:p>
-      <w:pPr>
         <w:rPr>
           <w:lang w:val="en-US"/>
         </w:rPr>
-      </w:pPr>
-      <w:r>
-        <w:rPr>
-          <w:lang w:val="en-US"/>
-        </w:rPr>
-        <w:t xml:space="preserve">CREATE TABLE </w:t>
-      </w:r>
-      <w:proofErr w:type="spellStart"/>
-      <w:r>
-        <w:rPr>
-          <w:lang w:val="en-US"/>
-        </w:rPr>
-        <w:t>M</w:t>
-      </w:r>
-      <w:r>
-        <w:rPr>
-          <w:lang w:val="en-US"/>
-        </w:rPr>
-        <w:t>aterial_</w:t>
-      </w:r>
-      <w:r>
-        <w:rPr>
-          <w:lang w:val="en-US"/>
-        </w:rPr>
-        <w:t>C</w:t>
-      </w:r>
-      <w:r>
-        <w:rPr>
-          <w:lang w:val="en-US"/>
-        </w:rPr>
-        <w:t>onsumo</w:t>
-      </w:r>
-      <w:proofErr w:type="spellEnd"/>
-      <w:r>
-        <w:rPr>
-          <w:lang w:val="en-US"/>
-        </w:rPr>
-        <w:t xml:space="preserve"> (</w:t>
-      </w:r>
-      <w:proofErr w:type="spellStart"/>
-      <w:r>
-        <w:rPr>
-          <w:lang w:val="en-US"/>
-        </w:rPr>
-        <w:t>id</w:t>
-      </w:r>
-      <w:r>
-        <w:rPr>
-          <w:lang w:val="en-US"/>
-        </w:rPr>
-        <w:t>Materi</w:t>
-      </w:r>
-      <w:r>
-        <w:rPr>
-          <w:lang w:val="en-US"/>
-        </w:rPr>
-        <w:t>alConsumo</w:t>
-      </w:r>
-      <w:proofErr w:type="spellEnd"/>
-      <w:r>
-        <w:rPr>
-          <w:lang w:val="en-US"/>
-        </w:rPr>
-        <w:t xml:space="preserve"> integer NOT NULL PRIMARY KEY AUTOINCREMENT, </w:t>
-      </w:r>
-      <w:proofErr w:type="spellStart"/>
-      <w:r>
-        <w:rPr>
-          <w:lang w:val="en-US"/>
-        </w:rPr>
-        <w:t>N</w:t>
-      </w:r>
-      <w:r>
-        <w:rPr>
-          <w:lang w:val="en-US"/>
-        </w:rPr>
-        <w:t>ome</w:t>
-      </w:r>
-      <w:r>
-        <w:rPr>
-          <w:lang w:val="en-US"/>
-        </w:rPr>
-        <w:t>M</w:t>
-      </w:r>
-      <w:r>
-        <w:rPr>
-          <w:lang w:val="en-US"/>
-        </w:rPr>
-        <w:t>aterial</w:t>
-      </w:r>
-      <w:proofErr w:type="spellEnd"/>
-      <w:r>
-        <w:rPr>
-          <w:lang w:val="en-US"/>
-        </w:rPr>
-        <w:t xml:space="preserve"> varchar(</w:t>
-      </w:r>
-      <w:r>
-        <w:rPr>
-          <w:lang w:val="en-US"/>
-        </w:rPr>
-        <w:t>12</w:t>
-      </w:r>
-      <w:r>
-        <w:rPr>
-          <w:lang w:val="en-US"/>
-        </w:rPr>
-        <w:t xml:space="preserve">0) NOT NULL, </w:t>
-      </w:r>
-      <w:proofErr w:type="spellStart"/>
-      <w:r>
-        <w:rPr>
-          <w:lang w:val="en-US"/>
-        </w:rPr>
-        <w:t>Unidade</w:t>
-      </w:r>
-      <w:proofErr w:type="spellEnd"/>
-      <w:r>
-        <w:rPr>
-          <w:lang w:val="en-US"/>
-        </w:rPr>
-        <w:t xml:space="preserve"> varchar(10) NOT NULL, </w:t>
-      </w:r>
-      <w:proofErr w:type="spellStart"/>
-      <w:r>
-        <w:rPr>
-          <w:lang w:val="en-US"/>
-        </w:rPr>
-        <w:t>idFabricante</w:t>
-      </w:r>
-      <w:proofErr w:type="spellEnd"/>
-      <w:r>
-        <w:rPr>
-          <w:lang w:val="en-US"/>
-        </w:rPr>
-        <w:t xml:space="preserve"> </w:t>
-      </w:r>
-      <w:proofErr w:type="spellStart"/>
-      <w:r>
-        <w:rPr>
-          <w:lang w:val="en-US"/>
-        </w:rPr>
-        <w:t>bigint</w:t>
-      </w:r>
-      <w:proofErr w:type="spellEnd"/>
-      <w:r>
-        <w:rPr>
-          <w:lang w:val="en-US"/>
-        </w:rPr>
-        <w:t xml:space="preserve"> NULL REFERENCES </w:t>
-      </w:r>
-      <w:proofErr w:type="spellStart"/>
-      <w:r>
-        <w:rPr>
-          <w:lang w:val="en-US"/>
-        </w:rPr>
-        <w:t>F</w:t>
-      </w:r>
-      <w:r>
-        <w:rPr>
-          <w:lang w:val="en-US"/>
-        </w:rPr>
-        <w:t>abricante</w:t>
-      </w:r>
-      <w:proofErr w:type="spellEnd"/>
-      <w:r>
-        <w:rPr>
-          <w:lang w:val="en-US"/>
-        </w:rPr>
-        <w:t xml:space="preserve"> (</w:t>
-      </w:r>
-      <w:proofErr w:type="spellStart"/>
-      <w:r>
-        <w:rPr>
-          <w:lang w:val="en-US"/>
-        </w:rPr>
-        <w:t>id</w:t>
-      </w:r>
-      <w:r>
-        <w:rPr>
-          <w:lang w:val="en-US"/>
-        </w:rPr>
-        <w:t>Fabricante</w:t>
-      </w:r>
-      <w:proofErr w:type="spellEnd"/>
-      <w:r>
-        <w:rPr>
-          <w:lang w:val="en-US"/>
-        </w:rPr>
-        <w:t>) DEFERRABLE INITIALLY DEFERRED)</w:t>
-      </w:r>
-    </w:p>
-    <w:p>
-      <w:pPr>
-        <w:rPr>
-          <w:lang w:val="en-US"/>
-        </w:rPr>
-      </w:pPr>
-      <w:proofErr w:type="spellStart"/>
-      <w:r>
-        <w:rPr>
-          <w:lang w:val="en-US"/>
-        </w:rPr>
-        <w:t>Tabela</w:t>
-      </w:r>
-      <w:proofErr w:type="spellEnd"/>
-      <w:r>
-        <w:rPr>
-          <w:lang w:val="en-US"/>
-        </w:rPr>
-        <w:t xml:space="preserve"> </w:t>
-      </w:r>
-      <w:proofErr w:type="spellStart"/>
-      <w:r>
-        <w:rPr>
-          <w:lang w:val="en-US"/>
-        </w:rPr>
-        <w:t>Equipamento</w:t>
-      </w:r>
-      <w:proofErr w:type="spellEnd"/>
-      <w:r>
-        <w:rPr>
-          <w:lang w:val="en-US"/>
-        </w:rPr>
-        <w:t>:</w:t>
-      </w:r>
-    </w:p>
-    <w:p>
-      <w:pPr>
-        <w:rPr>
-          <w:lang w:val="en-US"/>
-        </w:rPr>
-      </w:pPr>
-      <w:r>
-        <w:rPr>
-          <w:lang w:val="en-US"/>
-        </w:rPr>
-        <w:t xml:space="preserve">CREATE TABLE </w:t>
-      </w:r>
-      <w:proofErr w:type="spellStart"/>
-      <w:r>
-        <w:rPr>
-          <w:lang w:val="en-US"/>
-        </w:rPr>
-        <w:t>Equipamento</w:t>
-      </w:r>
-      <w:proofErr w:type="spellEnd"/>
-      <w:r>
-        <w:rPr>
-          <w:lang w:val="en-US"/>
-        </w:rPr>
-        <w:t xml:space="preserve"> (</w:t>
-      </w:r>
-      <w:proofErr w:type="spellStart"/>
-      <w:r>
-        <w:rPr>
-          <w:lang w:val="en-US"/>
-        </w:rPr>
-        <w:t>id</w:t>
-      </w:r>
-      <w:r>
-        <w:rPr>
-          <w:lang w:val="en-US"/>
-        </w:rPr>
-        <w:t>Eqto</w:t>
-      </w:r>
-      <w:proofErr w:type="spellEnd"/>
-      <w:r>
-        <w:rPr>
-          <w:lang w:val="en-US"/>
-        </w:rPr>
-        <w:t xml:space="preserve"> integer NOT NULL PRIMARY KEY AUTOINCREMENT, </w:t>
-      </w:r>
-      <w:r>
-        <w:rPr>
-          <w:lang w:val="en-US"/>
-        </w:rPr>
-        <w:t>Nome</w:t>
-      </w:r>
-      <w:r>
-        <w:rPr>
-          <w:lang w:val="en-US"/>
-        </w:rPr>
-        <w:t xml:space="preserve"> varchar(</w:t>
-      </w:r>
-      <w:r>
-        <w:rPr>
-          <w:lang w:val="en-US"/>
-        </w:rPr>
-        <w:t>12</w:t>
-      </w:r>
-      <w:r>
-        <w:rPr>
-          <w:lang w:val="en-US"/>
-        </w:rPr>
-        <w:t xml:space="preserve">0) NOT NULL, </w:t>
-      </w:r>
-      <w:proofErr w:type="spellStart"/>
-      <w:r>
-        <w:rPr>
-          <w:lang w:val="en-US"/>
-        </w:rPr>
-        <w:t>modelo</w:t>
-      </w:r>
-      <w:proofErr w:type="spellEnd"/>
-      <w:r>
-        <w:rPr>
-          <w:lang w:val="en-US"/>
-        </w:rPr>
-        <w:t xml:space="preserve"> varchar(</w:t>
-      </w:r>
-      <w:r>
-        <w:rPr>
-          <w:lang w:val="en-US"/>
-        </w:rPr>
-        <w:t>120</w:t>
-      </w:r>
-      <w:r>
-        <w:rPr>
-          <w:lang w:val="en-US"/>
-        </w:rPr>
-        <w:t xml:space="preserve">) NULL,  </w:t>
-      </w:r>
-      <w:proofErr w:type="spellStart"/>
-      <w:r>
-        <w:rPr>
-          <w:lang w:val="en-US"/>
-        </w:rPr>
-        <w:t>data</w:t>
-      </w:r>
-      <w:r>
-        <w:rPr>
-          <w:lang w:val="en-US"/>
-        </w:rPr>
-        <w:t>U</w:t>
-      </w:r>
-      <w:r>
-        <w:rPr>
-          <w:lang w:val="en-US"/>
-        </w:rPr>
-        <w:t>ltima</w:t>
-      </w:r>
-      <w:r>
-        <w:rPr>
-          <w:lang w:val="en-US"/>
-        </w:rPr>
-        <w:t>C</w:t>
-      </w:r>
-      <w:r>
-        <w:rPr>
-          <w:lang w:val="en-US"/>
-        </w:rPr>
-        <w:t>alibracao</w:t>
-      </w:r>
-      <w:proofErr w:type="spellEnd"/>
-      <w:r>
-        <w:rPr>
-          <w:lang w:val="en-US"/>
-        </w:rPr>
-        <w:t xml:space="preserve"> datetime NULL,</w:t>
-      </w:r>
-      <w:r>
-        <w:rPr>
-          <w:lang w:val="en-US"/>
-        </w:rPr>
-        <w:t xml:space="preserve"> </w:t>
-      </w:r>
-      <w:proofErr w:type="spellStart"/>
-      <w:r>
-        <w:rPr>
-          <w:lang w:val="en-US"/>
-        </w:rPr>
-        <w:t>dataCompra</w:t>
-      </w:r>
-      <w:proofErr w:type="spellEnd"/>
-      <w:r>
-        <w:rPr>
-          <w:lang w:val="en-US"/>
-        </w:rPr>
-        <w:t xml:space="preserve"> datetime NULL,  </w:t>
-      </w:r>
-      <w:proofErr w:type="spellStart"/>
-      <w:r>
-        <w:rPr>
-          <w:lang w:val="en-US"/>
-        </w:rPr>
-        <w:t>Apelido</w:t>
-      </w:r>
-      <w:proofErr w:type="spellEnd"/>
-      <w:r>
-        <w:rPr>
-          <w:lang w:val="en-US"/>
-        </w:rPr>
-        <w:t xml:space="preserve"> varchar(</w:t>
-      </w:r>
-      <w:r>
-        <w:rPr>
-          <w:lang w:val="en-US"/>
-        </w:rPr>
-        <w:t>30</w:t>
-      </w:r>
-      <w:r>
-        <w:rPr>
-          <w:lang w:val="en-US"/>
-        </w:rPr>
-        <w:t xml:space="preserve">) NULL UNIQUE,  </w:t>
-      </w:r>
-      <w:proofErr w:type="spellStart"/>
-      <w:r>
-        <w:rPr>
-          <w:lang w:val="en-US"/>
-        </w:rPr>
-        <w:t>idFabricante</w:t>
-      </w:r>
-      <w:proofErr w:type="spellEnd"/>
-      <w:r>
-        <w:rPr>
-          <w:lang w:val="en-US"/>
-        </w:rPr>
-        <w:t xml:space="preserve"> </w:t>
-      </w:r>
-      <w:r>
-        <w:rPr>
-          <w:lang w:val="en-US"/>
-        </w:rPr>
-        <w:t xml:space="preserve"> </w:t>
-      </w:r>
-      <w:proofErr w:type="spellStart"/>
-      <w:r>
-        <w:rPr>
-          <w:lang w:val="en-US"/>
-        </w:rPr>
-        <w:t>bigint</w:t>
-      </w:r>
-      <w:proofErr w:type="spellEnd"/>
-      <w:r>
-        <w:rPr>
-          <w:lang w:val="en-US"/>
-        </w:rPr>
-        <w:t xml:space="preserve"> NULL REFERENCES </w:t>
-      </w:r>
-      <w:proofErr w:type="spellStart"/>
-      <w:r>
-        <w:rPr>
-          <w:lang w:val="en-US"/>
-        </w:rPr>
-        <w:t>F</w:t>
-      </w:r>
-      <w:r>
-        <w:rPr>
-          <w:lang w:val="en-US"/>
-        </w:rPr>
-        <w:t>abricante</w:t>
-      </w:r>
-      <w:proofErr w:type="spellEnd"/>
-      <w:r>
-        <w:rPr>
-          <w:lang w:val="en-US"/>
-        </w:rPr>
-        <w:t xml:space="preserve"> (</w:t>
-      </w:r>
-      <w:proofErr w:type="spellStart"/>
-      <w:r>
-        <w:rPr>
-          <w:lang w:val="en-US"/>
-        </w:rPr>
-        <w:t>id</w:t>
-      </w:r>
-      <w:r>
-        <w:rPr>
-          <w:lang w:val="en-US"/>
-        </w:rPr>
-        <w:t>Fabricante</w:t>
-      </w:r>
-      <w:proofErr w:type="spellEnd"/>
-      <w:r>
-        <w:rPr>
-          <w:lang w:val="en-US"/>
-        </w:rPr>
-        <w:t xml:space="preserve">) DEFERRABLE INITIALLY DEFERRED, </w:t>
-      </w:r>
-      <w:proofErr w:type="spellStart"/>
-      <w:r>
-        <w:rPr>
-          <w:lang w:val="en-US"/>
-        </w:rPr>
-        <w:t>id</w:t>
-      </w:r>
-      <w:r>
-        <w:rPr>
-          <w:lang w:val="en-US"/>
-        </w:rPr>
-        <w:t>Local</w:t>
-      </w:r>
-      <w:proofErr w:type="spellEnd"/>
-      <w:r>
-        <w:rPr>
-          <w:lang w:val="en-US"/>
-        </w:rPr>
-        <w:t xml:space="preserve"> </w:t>
-      </w:r>
-      <w:proofErr w:type="spellStart"/>
-      <w:r>
-        <w:rPr>
-          <w:lang w:val="en-US"/>
-        </w:rPr>
-        <w:t>bigint</w:t>
-      </w:r>
-      <w:proofErr w:type="spellEnd"/>
-      <w:r>
-        <w:rPr>
-          <w:lang w:val="en-US"/>
-        </w:rPr>
-        <w:t xml:space="preserve"> NULL REFERENCES </w:t>
-      </w:r>
-      <w:r>
-        <w:rPr>
-          <w:lang w:val="en-US"/>
-        </w:rPr>
-        <w:t>Local</w:t>
-      </w:r>
-      <w:r>
-        <w:rPr>
-          <w:lang w:val="en-US"/>
-        </w:rPr>
-        <w:t xml:space="preserve"> </w:t>
-      </w:r>
-      <w:r>
-        <w:rPr>
-          <w:lang w:val="en-US"/>
-        </w:rPr>
-        <w:t xml:space="preserve"> (</w:t>
-      </w:r>
-      <w:proofErr w:type="spellStart"/>
-      <w:r>
-        <w:rPr>
-          <w:lang w:val="en-US"/>
-        </w:rPr>
-        <w:t>id</w:t>
-      </w:r>
-      <w:r>
-        <w:rPr>
-          <w:lang w:val="en-US"/>
-        </w:rPr>
-        <w:t>Local</w:t>
-      </w:r>
-      <w:proofErr w:type="spellEnd"/>
-      <w:r>
-        <w:rPr>
-          <w:lang w:val="en-US"/>
-        </w:rPr>
-        <w:t xml:space="preserve">) DEFERRABLE INITIALLY DEFERRED, </w:t>
-      </w:r>
-      <w:proofErr w:type="spellStart"/>
-      <w:r>
-        <w:rPr>
-          <w:lang w:val="en-US"/>
-        </w:rPr>
-        <w:t>id</w:t>
-      </w:r>
-      <w:r>
-        <w:rPr>
-          <w:lang w:val="en-US"/>
-        </w:rPr>
-        <w:t>Tipo</w:t>
-      </w:r>
-      <w:proofErr w:type="spellEnd"/>
-      <w:r>
-        <w:rPr>
-          <w:lang w:val="en-US"/>
-        </w:rPr>
-        <w:t xml:space="preserve"> </w:t>
-      </w:r>
-      <w:proofErr w:type="spellStart"/>
-      <w:r>
-        <w:rPr>
-          <w:lang w:val="en-US"/>
-        </w:rPr>
-        <w:t>bigint</w:t>
-      </w:r>
-      <w:proofErr w:type="spellEnd"/>
-      <w:r>
-        <w:rPr>
-          <w:lang w:val="en-US"/>
-        </w:rPr>
-        <w:t xml:space="preserve"> NOT NULL REFERENCES </w:t>
-      </w:r>
-      <w:proofErr w:type="spellStart"/>
-      <w:r>
-        <w:rPr>
-          <w:lang w:val="en-US"/>
-        </w:rPr>
-        <w:t>Tipo_eqto</w:t>
-      </w:r>
-      <w:proofErr w:type="spellEnd"/>
-      <w:r>
-        <w:rPr>
-          <w:lang w:val="en-US"/>
-        </w:rPr>
-        <w:t xml:space="preserve"> (</w:t>
-      </w:r>
-      <w:proofErr w:type="spellStart"/>
-      <w:r>
-        <w:rPr>
-          <w:lang w:val="en-US"/>
-        </w:rPr>
-        <w:t>id</w:t>
-      </w:r>
-      <w:r>
-        <w:rPr>
-          <w:lang w:val="en-US"/>
-        </w:rPr>
-        <w:t>Tipo</w:t>
-      </w:r>
-      <w:proofErr w:type="spellEnd"/>
-      <w:r>
-        <w:rPr>
-          <w:lang w:val="en-US"/>
-        </w:rPr>
-        <w:t xml:space="preserve">) DEFERRABLE INITIALLY DEFERRED,  </w:t>
-      </w:r>
-      <w:proofErr w:type="spellStart"/>
-      <w:r>
-        <w:rPr>
-          <w:lang w:val="en-US"/>
-        </w:rPr>
-        <w:t>PrecCal</w:t>
-      </w:r>
-      <w:proofErr w:type="spellEnd"/>
-      <w:r>
-        <w:rPr>
-          <w:lang w:val="en-US"/>
-        </w:rPr>
-        <w:t xml:space="preserve"> bool NOT NULL)</w:t>
-      </w:r>
-    </w:p>
-    <w:p>
-      <w:pPr>
-        <w:rPr>
-          <w:lang w:val="en-US"/>
-        </w:rPr>
-      </w:pPr>
-      <w:proofErr w:type="spellStart"/>
-      <w:r>
-        <w:rPr>
-          <w:lang w:val="en-US"/>
-        </w:rPr>
-        <w:t>Tabela</w:t>
-      </w:r>
-      <w:proofErr w:type="spellEnd"/>
-      <w:r>
-        <w:rPr>
-          <w:lang w:val="en-US"/>
-        </w:rPr>
-        <w:t xml:space="preserve"> </w:t>
-      </w:r>
-      <w:proofErr w:type="spellStart"/>
-      <w:r>
-        <w:rPr>
-          <w:lang w:val="en-US"/>
-        </w:rPr>
-        <w:t>ModosFalha</w:t>
-      </w:r>
-      <w:proofErr w:type="spellEnd"/>
-      <w:r>
-        <w:rPr>
-          <w:lang w:val="en-US"/>
-        </w:rPr>
-        <w:t>:</w:t>
-      </w:r>
-    </w:p>
-    <w:p>
-      <w:pPr>
-        <w:rPr>
-          <w:lang w:val="en-US"/>
-        </w:rPr>
-      </w:pPr>
-      <w:r>
-        <w:rPr>
-          <w:lang w:val="en-US"/>
-        </w:rPr>
-        <w:t xml:space="preserve">CREATE TABLE </w:t>
-      </w:r>
-      <w:proofErr w:type="spellStart"/>
-      <w:r>
-        <w:rPr>
-          <w:lang w:val="en-US"/>
-        </w:rPr>
-        <w:t>M</w:t>
-      </w:r>
-      <w:r>
-        <w:rPr>
-          <w:lang w:val="en-US"/>
-        </w:rPr>
-        <w:t>odo</w:t>
-      </w:r>
-      <w:r>
-        <w:rPr>
-          <w:lang w:val="en-US"/>
-        </w:rPr>
-        <w:t>Falha</w:t>
-      </w:r>
-      <w:proofErr w:type="spellEnd"/>
-      <w:r>
-        <w:rPr>
-          <w:lang w:val="en-US"/>
-        </w:rPr>
-        <w:t xml:space="preserve"> (</w:t>
-      </w:r>
-      <w:proofErr w:type="spellStart"/>
-      <w:r>
-        <w:rPr>
-          <w:lang w:val="en-US"/>
-        </w:rPr>
-        <w:t>id</w:t>
-      </w:r>
-      <w:r>
-        <w:rPr>
-          <w:lang w:val="en-US"/>
-        </w:rPr>
-        <w:t>ModoFalha</w:t>
-      </w:r>
-      <w:proofErr w:type="spellEnd"/>
-      <w:r>
-        <w:rPr>
-          <w:lang w:val="en-US"/>
-        </w:rPr>
-        <w:t xml:space="preserve"> integer NOT NULL PRIMARY KEY AUTOINCREMENT, </w:t>
-      </w:r>
-      <w:proofErr w:type="spellStart"/>
-      <w:r>
-        <w:rPr>
-          <w:lang w:val="en-US"/>
-        </w:rPr>
-        <w:t>Descri</w:t>
-      </w:r>
-      <w:r>
-        <w:rPr>
-          <w:lang w:val="en-US"/>
-        </w:rPr>
-        <w:t>ca</w:t>
-      </w:r>
-      <w:r>
-        <w:rPr>
-          <w:lang w:val="en-US"/>
-        </w:rPr>
-        <w:t>o</w:t>
-      </w:r>
-      <w:proofErr w:type="spellEnd"/>
-      <w:r>
-        <w:rPr>
-          <w:lang w:val="en-US"/>
-        </w:rPr>
-        <w:t xml:space="preserve"> varchar(50) NOT NULL)</w:t>
-      </w:r>
-    </w:p>
-    <w:p>
-      <w:pPr>
-        <w:rPr>
-          <w:lang w:val="en-US"/>
-        </w:rPr>
-      </w:pPr>
-      <w:proofErr w:type="spellStart"/>
-      <w:r>
-        <w:rPr>
-          <w:lang w:val="en-US"/>
-        </w:rPr>
-        <w:t>Tabela</w:t>
-      </w:r>
-      <w:proofErr w:type="spellEnd"/>
-      <w:r>
-        <w:rPr>
-          <w:lang w:val="en-US"/>
-        </w:rPr>
-        <w:t xml:space="preserve"> </w:t>
-      </w:r>
-      <w:proofErr w:type="spellStart"/>
-      <w:r>
-        <w:rPr>
-          <w:lang w:val="en-US"/>
-        </w:rPr>
-        <w:t>EqtoFalha</w:t>
-      </w:r>
-      <w:proofErr w:type="spellEnd"/>
-      <w:r>
-        <w:rPr>
-          <w:lang w:val="en-US"/>
-        </w:rPr>
-        <w:t>:</w:t>
-      </w:r>
-    </w:p>
-    <w:p>
-      <w:pPr>
-        <w:rPr>
-          <w:lang w:val="en-US"/>
-        </w:rPr>
-      </w:pPr>
-      <w:r>
-        <w:rPr>
-          <w:lang w:val="en-US"/>
-        </w:rPr>
-        <w:t xml:space="preserve">CREATE TABLE </w:t>
-      </w:r>
-      <w:proofErr w:type="spellStart"/>
-      <w:r>
-        <w:rPr>
-          <w:lang w:val="en-US"/>
-        </w:rPr>
-        <w:t>EqtoFalha</w:t>
-      </w:r>
-      <w:proofErr w:type="spellEnd"/>
-      <w:r>
-        <w:rPr>
-          <w:lang w:val="en-US"/>
-        </w:rPr>
-        <w:t xml:space="preserve"> </w:t>
-      </w:r>
-      <w:r>
-        <w:rPr>
-          <w:lang w:val="en-US"/>
-        </w:rPr>
-        <w:t>(</w:t>
-      </w:r>
-      <w:proofErr w:type="spellStart"/>
-      <w:r>
-        <w:rPr>
-          <w:lang w:val="en-US"/>
-        </w:rPr>
-        <w:t>idTipo</w:t>
-      </w:r>
-      <w:proofErr w:type="spellEnd"/>
-      <w:r>
-        <w:rPr>
-          <w:lang w:val="en-US"/>
-        </w:rPr>
-        <w:t xml:space="preserve"> </w:t>
-      </w:r>
-      <w:proofErr w:type="spellStart"/>
-      <w:r>
-        <w:rPr>
-          <w:lang w:val="en-US"/>
-        </w:rPr>
-        <w:t>bigint</w:t>
-      </w:r>
-      <w:proofErr w:type="spellEnd"/>
-      <w:r>
-        <w:rPr>
-          <w:lang w:val="en-US"/>
-        </w:rPr>
-        <w:t xml:space="preserve"> NOT NULL REFERENCES </w:t>
-      </w:r>
-      <w:proofErr w:type="spellStart"/>
-      <w:r>
-        <w:rPr>
-          <w:lang w:val="en-US"/>
-        </w:rPr>
-        <w:t>Tipo_eqto</w:t>
-      </w:r>
-      <w:proofErr w:type="spellEnd"/>
-      <w:r>
-        <w:rPr>
-          <w:lang w:val="en-US"/>
-        </w:rPr>
-        <w:t xml:space="preserve"> (</w:t>
-      </w:r>
-      <w:proofErr w:type="spellStart"/>
-      <w:r>
-        <w:rPr>
-          <w:lang w:val="en-US"/>
-        </w:rPr>
-        <w:t>idTipo</w:t>
-      </w:r>
-      <w:proofErr w:type="spellEnd"/>
-      <w:r>
-        <w:rPr>
-          <w:lang w:val="en-US"/>
-        </w:rPr>
-        <w:t xml:space="preserve">) DEFERRABLE INITIALLY DEFERRED, </w:t>
-      </w:r>
-      <w:proofErr w:type="spellStart"/>
-      <w:r>
-        <w:rPr>
-          <w:lang w:val="en-US"/>
-        </w:rPr>
-        <w:t>idModoFalha</w:t>
-      </w:r>
-      <w:proofErr w:type="spellEnd"/>
-      <w:r>
-        <w:rPr>
-          <w:lang w:val="en-US"/>
-        </w:rPr>
-        <w:t xml:space="preserve"> </w:t>
-      </w:r>
-      <w:proofErr w:type="spellStart"/>
-      <w:r>
-        <w:rPr>
-          <w:lang w:val="en-US"/>
-        </w:rPr>
-        <w:t>bigint</w:t>
-      </w:r>
-      <w:proofErr w:type="spellEnd"/>
-      <w:r>
-        <w:rPr>
-          <w:lang w:val="en-US"/>
-        </w:rPr>
-        <w:t xml:space="preserve"> NOT NULL REFERENCES </w:t>
-      </w:r>
-      <w:proofErr w:type="spellStart"/>
-      <w:r>
-        <w:rPr>
-          <w:lang w:val="en-US"/>
-        </w:rPr>
-        <w:t>ModoFalha</w:t>
-      </w:r>
-      <w:proofErr w:type="spellEnd"/>
-      <w:r>
-        <w:rPr>
-          <w:lang w:val="en-US"/>
-        </w:rPr>
-        <w:t xml:space="preserve"> (</w:t>
-      </w:r>
-      <w:proofErr w:type="spellStart"/>
-      <w:r>
-        <w:rPr>
-          <w:lang w:val="en-US"/>
-        </w:rPr>
-        <w:t>id</w:t>
-      </w:r>
-      <w:r>
-        <w:rPr>
-          <w:lang w:val="en-US"/>
-        </w:rPr>
-        <w:t>ModoFalha</w:t>
-      </w:r>
-      <w:proofErr w:type="spellEnd"/>
-      <w:r>
-        <w:rPr>
-          <w:lang w:val="en-US"/>
-        </w:rPr>
-        <w:t xml:space="preserve">) DEFERRABLE INITIALLY DEFERRED, </w:t>
-      </w:r>
-      <w:proofErr w:type="spellStart"/>
-      <w:r>
-        <w:rPr>
-          <w:lang w:val="en-US"/>
-        </w:rPr>
-        <w:t>id</w:t>
-      </w:r>
-      <w:r>
-        <w:rPr>
-          <w:lang w:val="en-US"/>
-        </w:rPr>
-        <w:t>D</w:t>
-      </w:r>
-      <w:r>
-        <w:rPr>
-          <w:lang w:val="en-US"/>
-        </w:rPr>
-        <w:t>isciplina</w:t>
-      </w:r>
-      <w:proofErr w:type="spellEnd"/>
-      <w:r>
-        <w:rPr>
-          <w:lang w:val="en-US"/>
-        </w:rPr>
-        <w:t xml:space="preserve"> </w:t>
-      </w:r>
-      <w:proofErr w:type="spellStart"/>
-      <w:r>
-        <w:rPr>
-          <w:lang w:val="en-US"/>
-        </w:rPr>
-        <w:t>bigint</w:t>
-      </w:r>
-      <w:proofErr w:type="spellEnd"/>
-      <w:r>
-        <w:rPr>
-          <w:lang w:val="en-US"/>
-        </w:rPr>
-        <w:t xml:space="preserve"> NOT NULL REFERENCES </w:t>
-      </w:r>
-      <w:proofErr w:type="spellStart"/>
-      <w:r>
-        <w:rPr>
-          <w:lang w:val="en-US"/>
-        </w:rPr>
-        <w:t>D</w:t>
-      </w:r>
-      <w:r>
-        <w:rPr>
-          <w:lang w:val="en-US"/>
-        </w:rPr>
-        <w:t>isciplina</w:t>
-      </w:r>
-      <w:proofErr w:type="spellEnd"/>
-      <w:r>
-        <w:rPr>
-          <w:lang w:val="en-US"/>
-        </w:rPr>
-        <w:t xml:space="preserve"> (</w:t>
-      </w:r>
-      <w:proofErr w:type="spellStart"/>
-      <w:r>
-        <w:rPr>
-          <w:lang w:val="en-US"/>
-        </w:rPr>
-        <w:t>id</w:t>
-      </w:r>
-      <w:r>
-        <w:rPr>
-          <w:lang w:val="en-US"/>
-        </w:rPr>
-        <w:t>Disciplina</w:t>
-      </w:r>
-      <w:proofErr w:type="spellEnd"/>
-      <w:r>
-        <w:rPr>
-          <w:lang w:val="en-US"/>
-        </w:rPr>
-        <w:t>) DEFERRABLE INITIALLY DEFERRED</w:t>
-      </w:r>
-      <w:r>
-        <w:rPr>
-          <w:lang w:val="en-US"/>
-        </w:rPr>
-        <w:t xml:space="preserve">, </w:t>
-      </w:r>
-      <w:r>
-        <w:rPr>
-          <w:lang w:val="en-US"/>
-        </w:rPr>
-        <w:t>PRIMARY KEY (</w:t>
-      </w:r>
-      <w:proofErr w:type="spellStart"/>
-      <w:r>
-        <w:rPr>
-          <w:lang w:val="en-US"/>
-        </w:rPr>
-        <w:t>idTipo</w:t>
-      </w:r>
-      <w:proofErr w:type="spellEnd"/>
-      <w:r>
-        <w:rPr>
-          <w:lang w:val="en-US"/>
-        </w:rPr>
-        <w:t xml:space="preserve"> , </w:t>
-      </w:r>
-      <w:proofErr w:type="spellStart"/>
-      <w:r>
-        <w:rPr>
-          <w:lang w:val="en-US"/>
-        </w:rPr>
-        <w:t>idModoFalha</w:t>
-      </w:r>
-      <w:proofErr w:type="spellEnd"/>
-      <w:r>
-        <w:rPr>
-          <w:lang w:val="en-US"/>
-        </w:rPr>
-        <w:t xml:space="preserve"> , </w:t>
-      </w:r>
-      <w:proofErr w:type="spellStart"/>
-      <w:r>
-        <w:rPr>
-          <w:lang w:val="en-US"/>
-        </w:rPr>
-        <w:t>idDisciplina</w:t>
-      </w:r>
-      <w:proofErr w:type="spellEnd"/>
-      <w:r>
-        <w:rPr>
-          <w:lang w:val="en-US"/>
-        </w:rPr>
-        <w:t xml:space="preserve"> ) </w:t>
-      </w:r>
-      <w:r>
-        <w:rPr>
-          <w:lang w:val="en-US"/>
-        </w:rPr>
-        <w:t>)</w:t>
-      </w:r>
-    </w:p>
-    <w:p>
-      <w:pPr>
-        <w:rPr>
-          <w:lang w:val="en-US"/>
-        </w:rPr>
-      </w:pPr>
-      <w:proofErr w:type="spellStart"/>
-      <w:r>
-        <w:rPr>
-          <w:lang w:val="en-US"/>
-        </w:rPr>
-        <w:lastRenderedPageBreak/>
-        <w:t>Tabela</w:t>
-      </w:r>
-      <w:proofErr w:type="spellEnd"/>
-      <w:r>
-        <w:rPr>
-          <w:lang w:val="en-US"/>
-        </w:rPr>
-        <w:t xml:space="preserve"> </w:t>
-      </w:r>
-      <w:proofErr w:type="spellStart"/>
-      <w:r>
-        <w:rPr>
-          <w:lang w:val="en-US"/>
-        </w:rPr>
-        <w:t>MaterialEquipamento</w:t>
-      </w:r>
-      <w:proofErr w:type="spellEnd"/>
-      <w:r>
-        <w:rPr>
-          <w:lang w:val="en-US"/>
-        </w:rPr>
-        <w:t>:</w:t>
-      </w:r>
-    </w:p>
-    <w:p>
-      <w:pPr>
-        <w:rPr>
-          <w:lang w:val="en-US"/>
-        </w:rPr>
-      </w:pPr>
-      <w:r>
-        <w:rPr>
-          <w:lang w:val="en-US"/>
-        </w:rPr>
-        <w:t xml:space="preserve">CREATE TABLE </w:t>
-      </w:r>
-      <w:proofErr w:type="spellStart"/>
-      <w:r>
-        <w:rPr>
-          <w:lang w:val="en-US"/>
-        </w:rPr>
-        <w:t>M</w:t>
-      </w:r>
-      <w:r>
-        <w:rPr>
-          <w:lang w:val="en-US"/>
-        </w:rPr>
-        <w:t>aterial</w:t>
-      </w:r>
-      <w:r>
-        <w:rPr>
-          <w:lang w:val="en-US"/>
-        </w:rPr>
-        <w:t>Equipamento</w:t>
-      </w:r>
-      <w:proofErr w:type="spellEnd"/>
-      <w:r>
-        <w:rPr>
-          <w:lang w:val="en-US"/>
-        </w:rPr>
-        <w:t xml:space="preserve"> (</w:t>
-      </w:r>
-      <w:proofErr w:type="spellStart"/>
-      <w:r>
-        <w:rPr>
-          <w:lang w:val="en-US"/>
-        </w:rPr>
-        <w:t>id</w:t>
-      </w:r>
-      <w:r>
-        <w:rPr>
-          <w:lang w:val="en-US"/>
-        </w:rPr>
-        <w:t>Equipamento</w:t>
-      </w:r>
-      <w:proofErr w:type="spellEnd"/>
-      <w:r>
-        <w:rPr>
-          <w:lang w:val="en-US"/>
-        </w:rPr>
-        <w:t xml:space="preserve"> </w:t>
-      </w:r>
-      <w:proofErr w:type="spellStart"/>
-      <w:r>
-        <w:rPr>
-          <w:lang w:val="en-US"/>
-        </w:rPr>
-        <w:t>bigint</w:t>
-      </w:r>
-      <w:proofErr w:type="spellEnd"/>
-      <w:r>
-        <w:rPr>
-          <w:lang w:val="en-US"/>
-        </w:rPr>
-        <w:t xml:space="preserve"> NOT NULL REFERENCES </w:t>
-      </w:r>
-      <w:proofErr w:type="spellStart"/>
-      <w:r>
-        <w:rPr>
-          <w:lang w:val="en-US"/>
-        </w:rPr>
-        <w:t>Equipamento</w:t>
-      </w:r>
-      <w:proofErr w:type="spellEnd"/>
-      <w:r>
-        <w:rPr>
-          <w:lang w:val="en-US"/>
-        </w:rPr>
-        <w:t xml:space="preserve"> (</w:t>
-      </w:r>
-      <w:proofErr w:type="spellStart"/>
-      <w:r>
-        <w:rPr>
-          <w:lang w:val="en-US"/>
-        </w:rPr>
-        <w:t>id</w:t>
-      </w:r>
-      <w:r>
-        <w:rPr>
-          <w:lang w:val="en-US"/>
-        </w:rPr>
-        <w:t>Equipamento</w:t>
-      </w:r>
-      <w:proofErr w:type="spellEnd"/>
-      <w:r>
-        <w:rPr>
-          <w:lang w:val="en-US"/>
-        </w:rPr>
-        <w:t xml:space="preserve">) DEFERRABLE INITIALLY DEFERRED, </w:t>
-      </w:r>
-      <w:proofErr w:type="spellStart"/>
-      <w:r>
-        <w:rPr>
-          <w:lang w:val="en-US"/>
-        </w:rPr>
-        <w:t>idMaterialConsumo</w:t>
-      </w:r>
-      <w:proofErr w:type="spellEnd"/>
-      <w:r>
-        <w:rPr>
-          <w:lang w:val="en-US"/>
-        </w:rPr>
-        <w:t xml:space="preserve"> </w:t>
-      </w:r>
-      <w:proofErr w:type="spellStart"/>
-      <w:r>
-        <w:rPr>
-          <w:lang w:val="en-US"/>
-        </w:rPr>
-        <w:t>bigint</w:t>
-      </w:r>
-      <w:proofErr w:type="spellEnd"/>
-      <w:r>
-        <w:rPr>
-          <w:lang w:val="en-US"/>
-        </w:rPr>
-        <w:t xml:space="preserve"> NOT NULL REFERENCES </w:t>
-      </w:r>
-      <w:proofErr w:type="spellStart"/>
-      <w:r>
-        <w:rPr>
-          <w:lang w:val="en-US"/>
-        </w:rPr>
-        <w:t>Material_Consumo</w:t>
-      </w:r>
-      <w:proofErr w:type="spellEnd"/>
-      <w:r>
-        <w:rPr>
-          <w:lang w:val="en-US"/>
-        </w:rPr>
-        <w:t xml:space="preserve"> (</w:t>
-      </w:r>
-      <w:proofErr w:type="spellStart"/>
-      <w:r>
-        <w:rPr>
-          <w:lang w:val="en-US"/>
-        </w:rPr>
-        <w:t>idMateri</w:t>
-      </w:r>
-      <w:r>
-        <w:rPr>
-          <w:lang w:val="en-US"/>
-        </w:rPr>
-        <w:t>alConsumo</w:t>
-      </w:r>
-      <w:proofErr w:type="spellEnd"/>
-      <w:r>
-        <w:rPr>
-          <w:lang w:val="en-US"/>
-        </w:rPr>
-        <w:t>) DEFERRABLE INITIALLY DEFERRED</w:t>
-      </w:r>
-      <w:r>
-        <w:rPr>
-          <w:lang w:val="en-US"/>
-        </w:rPr>
-        <w:t xml:space="preserve">, </w:t>
-      </w:r>
-      <w:r>
-        <w:rPr>
-          <w:lang w:val="en-US"/>
-        </w:rPr>
-        <w:t xml:space="preserve"> PRIMARY KEY (</w:t>
-      </w:r>
-      <w:proofErr w:type="spellStart"/>
-      <w:r>
-        <w:rPr>
-          <w:lang w:val="en-US"/>
-        </w:rPr>
-        <w:t>id</w:t>
-      </w:r>
-      <w:r>
-        <w:rPr>
-          <w:lang w:val="en-US"/>
-        </w:rPr>
-        <w:t>Equipamento</w:t>
-      </w:r>
-      <w:proofErr w:type="spellEnd"/>
-      <w:r>
-        <w:rPr>
-          <w:lang w:val="en-US"/>
-        </w:rPr>
-        <w:t xml:space="preserve">, </w:t>
-      </w:r>
-      <w:proofErr w:type="spellStart"/>
-      <w:r>
-        <w:rPr>
-          <w:lang w:val="en-US"/>
-        </w:rPr>
-        <w:t>idMaterialConsumo</w:t>
-      </w:r>
-      <w:proofErr w:type="spellEnd"/>
-      <w:r>
-        <w:rPr>
-          <w:lang w:val="en-US"/>
-        </w:rPr>
-        <w:t>)</w:t>
-      </w:r>
-      <w:r>
-        <w:rPr>
-          <w:lang w:val="en-US"/>
-        </w:rPr>
-        <w:t xml:space="preserve"> </w:t>
-      </w:r>
-      <w:r>
-        <w:rPr>
-          <w:lang w:val="en-US"/>
-        </w:rPr>
-        <w:t>)</w:t>
-      </w:r>
-    </w:p>
-    <w:p>
-      <w:pPr>
-        <w:rPr>
-          <w:lang w:val="en-US"/>
-        </w:rPr>
-      </w:pPr>
-      <w:proofErr w:type="spellStart"/>
-      <w:r>
-        <w:rPr>
-          <w:lang w:val="en-US"/>
-        </w:rPr>
-        <w:t>Tabela</w:t>
-      </w:r>
-      <w:proofErr w:type="spellEnd"/>
-      <w:r>
-        <w:rPr>
-          <w:lang w:val="en-US"/>
-        </w:rPr>
-        <w:t xml:space="preserve"> </w:t>
-      </w:r>
-      <w:proofErr w:type="spellStart"/>
-      <w:r>
-        <w:rPr>
-          <w:lang w:val="en-US"/>
-        </w:rPr>
-        <w:t>Nota_Tecnica</w:t>
-      </w:r>
-      <w:proofErr w:type="spellEnd"/>
-      <w:r>
-        <w:rPr>
-          <w:lang w:val="en-US"/>
-        </w:rPr>
-        <w:t>:</w:t>
-      </w:r>
-    </w:p>
-    <w:p>
-      <w:pPr>
-        <w:rPr>
-          <w:lang w:val="en-US"/>
-        </w:rPr>
-      </w:pPr>
-      <w:r>
-        <w:rPr>
-          <w:lang w:val="en-US"/>
-        </w:rPr>
-        <w:t xml:space="preserve">CREATE TABLE </w:t>
-      </w:r>
-      <w:proofErr w:type="spellStart"/>
-      <w:r>
-        <w:rPr>
-          <w:lang w:val="en-US"/>
-        </w:rPr>
-        <w:t>Nota_Tecnica</w:t>
-      </w:r>
-      <w:proofErr w:type="spellEnd"/>
-      <w:r>
-        <w:rPr>
-          <w:lang w:val="en-US"/>
-        </w:rPr>
-        <w:t xml:space="preserve"> (</w:t>
-      </w:r>
-      <w:proofErr w:type="spellStart"/>
-      <w:r>
-        <w:rPr>
-          <w:lang w:val="en-US"/>
-        </w:rPr>
-        <w:t>idNota</w:t>
-      </w:r>
-      <w:proofErr w:type="spellEnd"/>
-      <w:r>
-        <w:rPr>
-          <w:lang w:val="en-US"/>
-        </w:rPr>
-        <w:t xml:space="preserve"> integer NOT NULL PRIMARY KEY AUTOINCREMENT,  </w:t>
-      </w:r>
-      <w:proofErr w:type="spellStart"/>
-      <w:r>
-        <w:rPr>
-          <w:lang w:val="en-US"/>
-        </w:rPr>
-        <w:t>D</w:t>
-      </w:r>
-      <w:r>
-        <w:rPr>
-          <w:lang w:val="en-US"/>
-        </w:rPr>
-        <w:t>escricao</w:t>
-      </w:r>
-      <w:proofErr w:type="spellEnd"/>
-      <w:r>
-        <w:rPr>
-          <w:lang w:val="en-US"/>
-        </w:rPr>
-        <w:t xml:space="preserve"> text NOT NULL,  data</w:t>
-      </w:r>
-      <w:r>
-        <w:rPr>
-          <w:lang w:val="en-US"/>
-        </w:rPr>
-        <w:t xml:space="preserve"> </w:t>
-      </w:r>
-      <w:r>
-        <w:rPr>
-          <w:lang w:val="en-US"/>
-        </w:rPr>
-        <w:t xml:space="preserve"> date NOT NULL, </w:t>
-      </w:r>
-      <w:proofErr w:type="spellStart"/>
-      <w:r>
-        <w:rPr>
-          <w:lang w:val="en-US"/>
-        </w:rPr>
-        <w:t>E_</w:t>
-      </w:r>
-      <w:r>
-        <w:rPr>
-          <w:lang w:val="en-US"/>
-        </w:rPr>
-        <w:t>falha</w:t>
-      </w:r>
-      <w:proofErr w:type="spellEnd"/>
-      <w:r>
-        <w:rPr>
-          <w:lang w:val="en-US"/>
-        </w:rPr>
-        <w:t xml:space="preserve"> bool NOT NULL, </w:t>
-      </w:r>
-      <w:proofErr w:type="spellStart"/>
-      <w:r>
-        <w:rPr>
-          <w:lang w:val="en-US"/>
-        </w:rPr>
-        <w:t>E_</w:t>
-      </w:r>
-      <w:r>
-        <w:rPr>
-          <w:lang w:val="en-US"/>
-        </w:rPr>
-        <w:t>calibracao</w:t>
-      </w:r>
-      <w:proofErr w:type="spellEnd"/>
-      <w:r>
-        <w:rPr>
-          <w:lang w:val="en-US"/>
-        </w:rPr>
-        <w:t xml:space="preserve"> bool NOT NULL, </w:t>
-      </w:r>
-      <w:proofErr w:type="spellStart"/>
-      <w:r>
-        <w:rPr>
-          <w:lang w:val="en-US"/>
-        </w:rPr>
-        <w:t>E_</w:t>
-      </w:r>
-      <w:r>
-        <w:rPr>
-          <w:lang w:val="en-US"/>
-        </w:rPr>
-        <w:t>lubrificao</w:t>
-      </w:r>
-      <w:proofErr w:type="spellEnd"/>
-      <w:r>
-        <w:rPr>
-          <w:lang w:val="en-US"/>
-        </w:rPr>
-        <w:t xml:space="preserve"> bool NOT NULL,</w:t>
-      </w:r>
-      <w:r>
-        <w:rPr>
-          <w:lang w:val="en-US"/>
-        </w:rPr>
-        <w:t xml:space="preserve"> </w:t>
-      </w:r>
-      <w:proofErr w:type="spellStart"/>
-      <w:r>
-        <w:rPr>
-          <w:lang w:val="en-US"/>
-        </w:rPr>
-        <w:t>E_</w:t>
-      </w:r>
-      <w:r>
-        <w:rPr>
-          <w:lang w:val="en-US"/>
-        </w:rPr>
-        <w:t>Material</w:t>
+        <w:t>E_Material</w:t>
       </w:r>
       <w:proofErr w:type="spellEnd"/>
       <w:r>
@@ -20873,6 +21021,7 @@
           <w:sz w:val="24"/>
           <w:szCs w:val="24"/>
         </w:rPr>
+        <w:lastRenderedPageBreak/>
         <w:t xml:space="preserve">FIGUEREDO, E. de. </w:t>
       </w:r>
       <w:r>
@@ -20906,8 +21055,8 @@
         <w:sectPr>
           <w:footerReference w:type="default" r:id="rId18"/>
           <w:footerReference w:type="first" r:id="rId19"/>
-          <w:pgSz w:w="11906" w:h="16838"/>
-          <w:pgMar w:top="1417" w:right="1701" w:bottom="1417" w:left="1701" w:header="708" w:footer="708" w:gutter="0"/>
+          <w:pgSz w:w="11906" w:h="16838" w:code="9"/>
+          <w:pgMar w:top="1701" w:right="1418" w:bottom="1418" w:left="1701" w:header="709" w:footer="709" w:gutter="0"/>
           <w:cols w:space="708"/>
           <w:docGrid w:linePitch="360"/>
         </w:sectPr>
@@ -20919,7 +21068,6 @@
           <w:sz w:val="26"/>
           <w:szCs w:val="26"/>
         </w:rPr>
-        <w:lastRenderedPageBreak/>
         <w:t xml:space="preserve">FOWLER, M. </w:t>
       </w:r>
       <w:r>

</xml_diff>